<commit_message>
move the doc into the doc folder
</commit_message>
<xml_diff>
--- a/docs/Architecture and Design.docx
+++ b/docs/Architecture and Design.docx
@@ -51,6 +51,7 @@
     <w:p>
       <w:pPr>
         <w:pStyle w:val="Title"/>
+        <w:ind w:left="2160" w:firstLine="720"/>
         <w:jc w:val="left"/>
         <w:rPr>
           <w:b/>
@@ -71,7 +72,7 @@
           <w:tab w:val="right" w:leader="dot" w:pos="8630"/>
         </w:tabs>
         <w:rPr>
-          <w:rFonts w:cs="Arial"/>
+          <w:rFonts w:asciiTheme="minorHAnsi" w:eastAsiaTheme="minorEastAsia" w:hAnsiTheme="minorHAnsi" w:cstheme="minorBidi"/>
           <w:b w:val="0"/>
           <w:bCs w:val="0"/>
           <w:caps w:val="0"/>
@@ -96,17 +97,16 @@
         </w:rPr>
         <w:fldChar w:fldCharType="separate"/>
       </w:r>
-      <w:hyperlink w:anchor="_Toc131876418" w:history="1">
+      <w:hyperlink w:anchor="_Toc513502252" w:history="1">
         <w:r>
           <w:rPr>
             <w:rStyle w:val="Hyperlink"/>
-            <w:rFonts w:cs="Arial"/>
           </w:rPr>
           <w:t>1</w:t>
         </w:r>
         <w:r>
           <w:rPr>
-            <w:rFonts w:cs="Arial"/>
+            <w:rFonts w:asciiTheme="minorHAnsi" w:eastAsiaTheme="minorEastAsia" w:hAnsiTheme="minorHAnsi" w:cstheme="minorBidi"/>
             <w:b w:val="0"/>
             <w:bCs w:val="0"/>
             <w:caps w:val="0"/>
@@ -117,54 +117,46 @@
         <w:r>
           <w:rPr>
             <w:rStyle w:val="Hyperlink"/>
-            <w:rFonts w:cs="Arial"/>
           </w:rPr>
           <w:t>Introduction</w:t>
         </w:r>
         <w:r>
           <w:rPr>
-            <w:rFonts w:cs="Arial"/>
             <w:webHidden/>
           </w:rPr>
           <w:tab/>
         </w:r>
         <w:r>
           <w:rPr>
-            <w:rFonts w:cs="Arial"/>
             <w:webHidden/>
           </w:rPr>
           <w:fldChar w:fldCharType="begin"/>
         </w:r>
         <w:r>
           <w:rPr>
-            <w:rFonts w:cs="Arial"/>
             <w:webHidden/>
           </w:rPr>
-          <w:instrText xml:space="preserve"> PAGEREF _Toc131876418 \h </w:instrText>
+          <w:instrText xml:space="preserve"> PAGEREF _Toc513502252 \h </w:instrText>
         </w:r>
         <w:r>
           <w:rPr>
-            <w:rFonts w:cs="Arial"/>
             <w:webHidden/>
           </w:rPr>
         </w:r>
         <w:r>
           <w:rPr>
-            <w:rFonts w:cs="Arial"/>
             <w:webHidden/>
           </w:rPr>
           <w:fldChar w:fldCharType="separate"/>
         </w:r>
         <w:r>
           <w:rPr>
-            <w:rFonts w:cs="Arial"/>
             <w:webHidden/>
           </w:rPr>
           <w:t>3</w:t>
         </w:r>
         <w:r>
           <w:rPr>
-            <w:rFonts w:cs="Arial"/>
             <w:webHidden/>
           </w:rPr>
           <w:fldChar w:fldCharType="end"/>
@@ -179,24 +171,23 @@
           <w:tab w:val="right" w:leader="dot" w:pos="8630"/>
         </w:tabs>
         <w:rPr>
-          <w:rFonts w:cs="Arial"/>
+          <w:rFonts w:asciiTheme="minorHAnsi" w:eastAsiaTheme="minorEastAsia" w:hAnsiTheme="minorHAnsi" w:cstheme="minorBidi"/>
           <w:b w:val="0"/>
           <w:bCs w:val="0"/>
           <w:caps w:val="0"/>
           <w:szCs w:val="24"/>
         </w:rPr>
       </w:pPr>
-      <w:hyperlink w:anchor="_Toc131876419" w:history="1">
+      <w:hyperlink w:anchor="_Toc513502253" w:history="1">
         <w:r>
           <w:rPr>
             <w:rStyle w:val="Hyperlink"/>
-            <w:rFonts w:cs="Arial"/>
           </w:rPr>
           <w:t>2</w:t>
         </w:r>
         <w:r>
           <w:rPr>
-            <w:rFonts w:cs="Arial"/>
+            <w:rFonts w:asciiTheme="minorHAnsi" w:eastAsiaTheme="minorEastAsia" w:hAnsiTheme="minorHAnsi" w:cstheme="minorBidi"/>
             <w:b w:val="0"/>
             <w:bCs w:val="0"/>
             <w:caps w:val="0"/>
@@ -207,54 +198,46 @@
         <w:r>
           <w:rPr>
             <w:rStyle w:val="Hyperlink"/>
-            <w:rFonts w:cs="Arial"/>
           </w:rPr>
           <w:t>Design Goals</w:t>
         </w:r>
         <w:r>
           <w:rPr>
-            <w:rFonts w:cs="Arial"/>
             <w:webHidden/>
           </w:rPr>
           <w:tab/>
         </w:r>
         <w:r>
           <w:rPr>
-            <w:rFonts w:cs="Arial"/>
             <w:webHidden/>
           </w:rPr>
           <w:fldChar w:fldCharType="begin"/>
         </w:r>
         <w:r>
           <w:rPr>
-            <w:rFonts w:cs="Arial"/>
             <w:webHidden/>
           </w:rPr>
-          <w:instrText xml:space="preserve"> PAGEREF _Toc131876419 \h </w:instrText>
+          <w:instrText xml:space="preserve"> PAGEREF _Toc513502253 \h </w:instrText>
         </w:r>
         <w:r>
           <w:rPr>
-            <w:rFonts w:cs="Arial"/>
             <w:webHidden/>
           </w:rPr>
         </w:r>
         <w:r>
           <w:rPr>
-            <w:rFonts w:cs="Arial"/>
             <w:webHidden/>
           </w:rPr>
           <w:fldChar w:fldCharType="separate"/>
         </w:r>
         <w:r>
           <w:rPr>
-            <w:rFonts w:cs="Arial"/>
             <w:webHidden/>
           </w:rPr>
           <w:t>4</w:t>
         </w:r>
         <w:r>
           <w:rPr>
-            <w:rFonts w:cs="Arial"/>
             <w:webHidden/>
           </w:rPr>
           <w:fldChar w:fldCharType="end"/>
@@ -269,20 +252,23 @@
           <w:tab w:val="right" w:leader="dot" w:pos="8630"/>
         </w:tabs>
         <w:rPr>
-          <w:rFonts w:cs="Arial"/>
-        </w:rPr>
-      </w:pPr>
-      <w:hyperlink w:anchor="_Toc131876420" w:history="1">
+          <w:rFonts w:asciiTheme="minorHAnsi" w:eastAsiaTheme="minorEastAsia" w:hAnsiTheme="minorHAnsi" w:cstheme="minorBidi"/>
+          <w:b w:val="0"/>
+          <w:bCs w:val="0"/>
+          <w:caps w:val="0"/>
+          <w:szCs w:val="24"/>
+        </w:rPr>
+      </w:pPr>
+      <w:hyperlink w:anchor="_Toc513502254" w:history="1">
         <w:r>
           <w:rPr>
             <w:rStyle w:val="Hyperlink"/>
-            <w:rFonts w:cs="Arial"/>
           </w:rPr>
           <w:t>3</w:t>
         </w:r>
         <w:r>
           <w:rPr>
-            <w:rFonts w:cs="Arial"/>
+            <w:rFonts w:asciiTheme="minorHAnsi" w:eastAsiaTheme="minorEastAsia" w:hAnsiTheme="minorHAnsi" w:cstheme="minorBidi"/>
             <w:b w:val="0"/>
             <w:bCs w:val="0"/>
             <w:caps w:val="0"/>
@@ -293,92 +279,77 @@
         <w:r>
           <w:rPr>
             <w:rStyle w:val="Hyperlink"/>
-            <w:rFonts w:cs="Arial"/>
           </w:rPr>
           <w:t>System Behavior</w:t>
         </w:r>
         <w:r>
           <w:rPr>
-            <w:rFonts w:cs="Arial"/>
             <w:webHidden/>
           </w:rPr>
           <w:tab/>
         </w:r>
         <w:r>
           <w:rPr>
-            <w:rFonts w:cs="Arial"/>
             <w:webHidden/>
           </w:rPr>
           <w:fldChar w:fldCharType="begin"/>
         </w:r>
         <w:r>
           <w:rPr>
-            <w:rFonts w:cs="Arial"/>
             <w:webHidden/>
           </w:rPr>
-          <w:instrText xml:space="preserve"> PAGEREF _Toc131876420 \h </w:instrText>
+          <w:instrText xml:space="preserve"> PAGEREF _Toc513502254 \h </w:instrText>
         </w:r>
         <w:r>
           <w:rPr>
-            <w:rFonts w:cs="Arial"/>
             <w:webHidden/>
           </w:rPr>
         </w:r>
         <w:r>
           <w:rPr>
-            <w:rFonts w:cs="Arial"/>
             <w:webHidden/>
           </w:rPr>
           <w:fldChar w:fldCharType="separate"/>
         </w:r>
         <w:r>
           <w:rPr>
-            <w:rFonts w:cs="Arial"/>
             <w:webHidden/>
+          </w:rPr>
+          <w:t>5</w:t>
+        </w:r>
+        <w:r>
+          <w:rPr>
+            <w:webHidden/>
+          </w:rPr>
+          <w:fldChar w:fldCharType="end"/>
+        </w:r>
+      </w:hyperlink>
+    </w:p>
+    <w:p>
+      <w:pPr>
+        <w:pStyle w:val="TOC1"/>
+        <w:tabs>
+          <w:tab w:val="left" w:pos="480"/>
+          <w:tab w:val="right" w:leader="dot" w:pos="8630"/>
+        </w:tabs>
+        <w:rPr>
+          <w:rFonts w:asciiTheme="minorHAnsi" w:eastAsiaTheme="minorEastAsia" w:hAnsiTheme="minorHAnsi" w:cstheme="minorBidi"/>
+          <w:b w:val="0"/>
+          <w:bCs w:val="0"/>
+          <w:caps w:val="0"/>
+          <w:szCs w:val="24"/>
+        </w:rPr>
+      </w:pPr>
+      <w:hyperlink w:anchor="_Toc513502255" w:history="1">
+        <w:r>
+          <w:rPr>
+            <w:rStyle w:val="Hyperlink"/>
           </w:rPr>
           <w:t>4</w:t>
         </w:r>
         <w:r>
           <w:rPr>
-            <w:rFonts w:cs="Arial"/>
-            <w:webHidden/>
-          </w:rPr>
-          <w:fldChar w:fldCharType="end"/>
-        </w:r>
-      </w:hyperlink>
-      <w:r>
-        <w:rPr>
-          <w:rFonts w:cs="Arial"/>
-        </w:rPr>
-        <w:t>-5</w:t>
-      </w:r>
-    </w:p>
-    <w:p>
-      <w:pPr>
-        <w:pStyle w:val="TOC1"/>
-        <w:tabs>
-          <w:tab w:val="left" w:pos="480"/>
-          <w:tab w:val="right" w:leader="dot" w:pos="8630"/>
-        </w:tabs>
-        <w:rPr>
-          <w:rFonts w:cs="Arial"/>
-          <w:b w:val="0"/>
-          <w:bCs w:val="0"/>
-          <w:caps w:val="0"/>
-          <w:szCs w:val="24"/>
-        </w:rPr>
-      </w:pPr>
-      <w:hyperlink w:anchor="_Toc131876421" w:history="1">
-        <w:r>
-          <w:rPr>
-            <w:rStyle w:val="Hyperlink"/>
-            <w:rFonts w:cs="Arial"/>
-          </w:rPr>
-          <w:t>4</w:t>
-        </w:r>
-        <w:r>
-          <w:rPr>
-            <w:rFonts w:cs="Arial"/>
+            <w:rFonts w:asciiTheme="minorHAnsi" w:eastAsiaTheme="minorEastAsia" w:hAnsiTheme="minorHAnsi" w:cstheme="minorBidi"/>
             <w:b w:val="0"/>
             <w:bCs w:val="0"/>
             <w:caps w:val="0"/>
@@ -389,54 +360,46 @@
         <w:r>
           <w:rPr>
             <w:rStyle w:val="Hyperlink"/>
-            <w:rFonts w:cs="Arial"/>
           </w:rPr>
           <w:t>Logical View</w:t>
         </w:r>
         <w:r>
           <w:rPr>
-            <w:rFonts w:cs="Arial"/>
             <w:webHidden/>
           </w:rPr>
           <w:tab/>
         </w:r>
         <w:r>
           <w:rPr>
-            <w:rFonts w:cs="Arial"/>
             <w:webHidden/>
           </w:rPr>
           <w:fldChar w:fldCharType="begin"/>
         </w:r>
         <w:r>
           <w:rPr>
-            <w:rFonts w:cs="Arial"/>
             <w:webHidden/>
           </w:rPr>
-          <w:instrText xml:space="preserve"> PAGEREF _Toc131876421 \h </w:instrText>
+          <w:instrText xml:space="preserve"> PAGEREF _Toc513502255 \h </w:instrText>
         </w:r>
         <w:r>
           <w:rPr>
-            <w:rFonts w:cs="Arial"/>
             <w:webHidden/>
           </w:rPr>
         </w:r>
         <w:r>
           <w:rPr>
-            <w:rFonts w:cs="Arial"/>
             <w:webHidden/>
           </w:rPr>
           <w:fldChar w:fldCharType="separate"/>
         </w:r>
         <w:r>
           <w:rPr>
-            <w:rFonts w:cs="Arial"/>
             <w:webHidden/>
           </w:rPr>
-          <w:t>5</w:t>
+          <w:t>6</w:t>
         </w:r>
         <w:r>
           <w:rPr>
-            <w:rFonts w:cs="Arial"/>
             <w:webHidden/>
           </w:rPr>
           <w:fldChar w:fldCharType="end"/>
@@ -447,286 +410,89 @@
       <w:pPr>
         <w:pStyle w:val="TOC2"/>
         <w:tabs>
-          <w:tab w:val="left" w:pos="720"/>
           <w:tab w:val="right" w:leader="dot" w:pos="8630"/>
         </w:tabs>
         <w:rPr>
-          <w:rFonts w:ascii="Arial" w:hAnsi="Arial" w:cs="Arial"/>
+          <w:rFonts w:asciiTheme="minorHAnsi" w:eastAsiaTheme="minorEastAsia" w:hAnsiTheme="minorHAnsi" w:cstheme="minorBidi"/>
           <w:b w:val="0"/>
           <w:bCs w:val="0"/>
         </w:rPr>
       </w:pPr>
-      <w:hyperlink w:anchor="_Toc131876422" w:history="1">
+      <w:hyperlink w:anchor="_Toc513502256" w:history="1">
         <w:r>
           <w:rPr>
             <w:rStyle w:val="Hyperlink"/>
-            <w:rFonts w:ascii="Arial" w:hAnsi="Arial" w:cs="Arial"/>
           </w:rPr>
-          <w:t>4.1</w:t>
+          <w:t>Mid-Level Design</w:t>
         </w:r>
         <w:r>
           <w:rPr>
-            <w:rFonts w:ascii="Arial" w:hAnsi="Arial" w:cs="Arial"/>
-            <w:b w:val="0"/>
-            <w:bCs w:val="0"/>
-          </w:rPr>
-          <w:tab/>
-        </w:r>
-        <w:r>
-          <w:rPr>
-            <w:rStyle w:val="Hyperlink"/>
-            <w:rFonts w:ascii="Arial" w:hAnsi="Arial" w:cs="Arial"/>
-          </w:rPr>
-          <w:t>High-Level Design (Architecture)</w:t>
-        </w:r>
-        <w:r>
-          <w:rPr>
-            <w:rFonts w:ascii="Arial" w:hAnsi="Arial" w:cs="Arial"/>
             <w:webHidden/>
           </w:rPr>
           <w:tab/>
         </w:r>
         <w:r>
           <w:rPr>
-            <w:rFonts w:ascii="Arial" w:hAnsi="Arial" w:cs="Arial"/>
             <w:webHidden/>
           </w:rPr>
           <w:fldChar w:fldCharType="begin"/>
         </w:r>
         <w:r>
           <w:rPr>
-            <w:rFonts w:ascii="Arial" w:hAnsi="Arial" w:cs="Arial"/>
             <w:webHidden/>
           </w:rPr>
-          <w:instrText xml:space="preserve"> PAGEREF _Toc131876422 \h </w:instrText>
+          <w:instrText xml:space="preserve"> PAGEREF _Toc513502256 \h </w:instrText>
         </w:r>
         <w:r>
           <w:rPr>
-            <w:rFonts w:ascii="Arial" w:hAnsi="Arial" w:cs="Arial"/>
             <w:webHidden/>
           </w:rPr>
         </w:r>
         <w:r>
           <w:rPr>
-            <w:rFonts w:ascii="Arial" w:hAnsi="Arial" w:cs="Arial"/>
             <w:webHidden/>
           </w:rPr>
           <w:fldChar w:fldCharType="separate"/>
         </w:r>
         <w:r>
           <w:rPr>
-            <w:rFonts w:ascii="Arial" w:hAnsi="Arial" w:cs="Arial"/>
             <w:webHidden/>
+          </w:rPr>
+          <w:t>7</w:t>
+        </w:r>
+        <w:r>
+          <w:rPr>
+            <w:webHidden/>
+          </w:rPr>
+          <w:fldChar w:fldCharType="end"/>
+        </w:r>
+      </w:hyperlink>
+    </w:p>
+    <w:p>
+      <w:pPr>
+        <w:pStyle w:val="TOC1"/>
+        <w:tabs>
+          <w:tab w:val="left" w:pos="480"/>
+          <w:tab w:val="right" w:leader="dot" w:pos="8630"/>
+        </w:tabs>
+        <w:rPr>
+          <w:rFonts w:asciiTheme="minorHAnsi" w:eastAsiaTheme="minorEastAsia" w:hAnsiTheme="minorHAnsi" w:cstheme="minorBidi"/>
+          <w:b w:val="0"/>
+          <w:bCs w:val="0"/>
+          <w:caps w:val="0"/>
+          <w:szCs w:val="24"/>
+        </w:rPr>
+      </w:pPr>
+      <w:hyperlink w:anchor="_Toc513502257" w:history="1">
+        <w:r>
+          <w:rPr>
+            <w:rStyle w:val="Hyperlink"/>
           </w:rPr>
           <w:t>5</w:t>
         </w:r>
         <w:r>
           <w:rPr>
-            <w:rFonts w:ascii="Arial" w:hAnsi="Arial" w:cs="Arial"/>
-            <w:webHidden/>
-          </w:rPr>
-          <w:fldChar w:fldCharType="end"/>
-        </w:r>
-      </w:hyperlink>
-    </w:p>
-    <w:p>
-      <w:pPr>
-        <w:pStyle w:val="TOC2"/>
-        <w:tabs>
-          <w:tab w:val="left" w:pos="720"/>
-          <w:tab w:val="right" w:leader="dot" w:pos="8630"/>
-        </w:tabs>
-        <w:rPr>
-          <w:rFonts w:ascii="Arial" w:hAnsi="Arial" w:cs="Arial"/>
-          <w:b w:val="0"/>
-          <w:bCs w:val="0"/>
-        </w:rPr>
-      </w:pPr>
-      <w:hyperlink w:anchor="_Toc131876424" w:history="1">
-        <w:r>
-          <w:rPr>
-            <w:rStyle w:val="Hyperlink"/>
-            <w:rFonts w:ascii="Arial" w:hAnsi="Arial" w:cs="Arial"/>
-          </w:rPr>
-          <w:t>4.2</w:t>
-        </w:r>
-        <w:r>
-          <w:rPr>
-            <w:rFonts w:ascii="Arial" w:hAnsi="Arial" w:cs="Arial"/>
-            <w:b w:val="0"/>
-            <w:bCs w:val="0"/>
-          </w:rPr>
-          <w:tab/>
-        </w:r>
-        <w:r>
-          <w:rPr>
-            <w:rStyle w:val="Hyperlink"/>
-            <w:rFonts w:ascii="Arial" w:hAnsi="Arial" w:cs="Arial"/>
-          </w:rPr>
-          <w:t>Mid-Level Design</w:t>
-        </w:r>
-        <w:r>
-          <w:rPr>
-            <w:rFonts w:ascii="Arial" w:hAnsi="Arial" w:cs="Arial"/>
-            <w:webHidden/>
-          </w:rPr>
-          <w:tab/>
-        </w:r>
-        <w:r>
-          <w:rPr>
-            <w:rFonts w:ascii="Arial" w:hAnsi="Arial" w:cs="Arial"/>
-            <w:webHidden/>
-          </w:rPr>
-          <w:fldChar w:fldCharType="begin"/>
-        </w:r>
-        <w:r>
-          <w:rPr>
-            <w:rFonts w:ascii="Arial" w:hAnsi="Arial" w:cs="Arial"/>
-            <w:webHidden/>
-          </w:rPr>
-          <w:instrText xml:space="preserve"> PAGEREF _Toc131876424 \h </w:instrText>
-        </w:r>
-        <w:r>
-          <w:rPr>
-            <w:rFonts w:ascii="Arial" w:hAnsi="Arial" w:cs="Arial"/>
-            <w:webHidden/>
-          </w:rPr>
-        </w:r>
-        <w:r>
-          <w:rPr>
-            <w:rFonts w:ascii="Arial" w:hAnsi="Arial" w:cs="Arial"/>
-            <w:webHidden/>
-          </w:rPr>
-          <w:fldChar w:fldCharType="separate"/>
-        </w:r>
-        <w:r>
-          <w:rPr>
-            <w:rFonts w:ascii="Arial" w:hAnsi="Arial" w:cs="Arial"/>
-            <w:webHidden/>
-          </w:rPr>
-          <w:t>6</w:t>
-        </w:r>
-        <w:r>
-          <w:rPr>
-            <w:rFonts w:ascii="Arial" w:hAnsi="Arial" w:cs="Arial"/>
-            <w:webHidden/>
-          </w:rPr>
-          <w:fldChar w:fldCharType="end"/>
-        </w:r>
-      </w:hyperlink>
-    </w:p>
-    <w:p>
-      <w:pPr>
-        <w:pStyle w:val="TOC2"/>
-        <w:tabs>
-          <w:tab w:val="left" w:pos="720"/>
-          <w:tab w:val="right" w:leader="dot" w:pos="8630"/>
-        </w:tabs>
-        <w:rPr>
-          <w:rFonts w:ascii="Arial" w:hAnsi="Arial" w:cs="Arial"/>
-          <w:b w:val="0"/>
-          <w:bCs w:val="0"/>
-        </w:rPr>
-      </w:pPr>
-      <w:hyperlink w:anchor="_Toc131876425" w:history="1">
-        <w:r>
-          <w:rPr>
-            <w:rStyle w:val="Hyperlink"/>
-            <w:rFonts w:ascii="Arial" w:hAnsi="Arial" w:cs="Arial"/>
-          </w:rPr>
-          <w:t>4.3</w:t>
-        </w:r>
-        <w:r>
-          <w:rPr>
-            <w:rFonts w:ascii="Arial" w:hAnsi="Arial" w:cs="Arial"/>
-            <w:b w:val="0"/>
-            <w:bCs w:val="0"/>
-          </w:rPr>
-          <w:tab/>
-        </w:r>
-        <w:r>
-          <w:rPr>
-            <w:rStyle w:val="Hyperlink"/>
-            <w:rFonts w:ascii="Arial" w:hAnsi="Arial" w:cs="Arial"/>
-          </w:rPr>
-          <w:t>Detailed Class Design</w:t>
-        </w:r>
-        <w:r>
-          <w:rPr>
-            <w:rFonts w:ascii="Arial" w:hAnsi="Arial" w:cs="Arial"/>
-            <w:webHidden/>
-          </w:rPr>
-          <w:tab/>
-        </w:r>
-        <w:r>
-          <w:rPr>
-            <w:rFonts w:ascii="Arial" w:hAnsi="Arial" w:cs="Arial"/>
-            <w:webHidden/>
-          </w:rPr>
-          <w:fldChar w:fldCharType="begin"/>
-        </w:r>
-        <w:r>
-          <w:rPr>
-            <w:rFonts w:ascii="Arial" w:hAnsi="Arial" w:cs="Arial"/>
-            <w:webHidden/>
-          </w:rPr>
-          <w:instrText xml:space="preserve"> PAGEREF _Toc131876425 \h </w:instrText>
-        </w:r>
-        <w:r>
-          <w:rPr>
-            <w:rFonts w:ascii="Arial" w:hAnsi="Arial" w:cs="Arial"/>
-            <w:webHidden/>
-          </w:rPr>
-        </w:r>
-        <w:r>
-          <w:rPr>
-            <w:rFonts w:ascii="Arial" w:hAnsi="Arial" w:cs="Arial"/>
-            <w:webHidden/>
-          </w:rPr>
-          <w:fldChar w:fldCharType="separate"/>
-        </w:r>
-        <w:r>
-          <w:rPr>
-            <w:rFonts w:ascii="Arial" w:hAnsi="Arial" w:cs="Arial"/>
-            <w:webHidden/>
-          </w:rPr>
-          <w:t>8</w:t>
-        </w:r>
-        <w:r>
-          <w:rPr>
-            <w:rFonts w:ascii="Arial" w:hAnsi="Arial" w:cs="Arial"/>
-            <w:webHidden/>
-          </w:rPr>
-          <w:fldChar w:fldCharType="end"/>
-        </w:r>
-      </w:hyperlink>
-    </w:p>
-    <w:p>
-      <w:pPr>
-        <w:pStyle w:val="TOC1"/>
-        <w:tabs>
-          <w:tab w:val="left" w:pos="480"/>
-          <w:tab w:val="right" w:leader="dot" w:pos="8630"/>
-        </w:tabs>
-        <w:rPr>
-          <w:rFonts w:cs="Arial"/>
-          <w:b w:val="0"/>
-          <w:bCs w:val="0"/>
-          <w:caps w:val="0"/>
-          <w:szCs w:val="24"/>
-        </w:rPr>
-      </w:pPr>
-      <w:hyperlink w:anchor="_Toc131876426" w:history="1">
-        <w:r>
-          <w:rPr>
-            <w:rStyle w:val="Hyperlink"/>
-            <w:rFonts w:cs="Arial"/>
-          </w:rPr>
-          <w:t>5</w:t>
-        </w:r>
-        <w:r>
-          <w:rPr>
-            <w:rFonts w:cs="Arial"/>
+            <w:rFonts w:asciiTheme="minorHAnsi" w:eastAsiaTheme="minorEastAsia" w:hAnsiTheme="minorHAnsi" w:cstheme="minorBidi"/>
             <w:b w:val="0"/>
             <w:bCs w:val="0"/>
             <w:caps w:val="0"/>
@@ -737,54 +503,46 @@
         <w:r>
           <w:rPr>
             <w:rStyle w:val="Hyperlink"/>
-            <w:rFonts w:cs="Arial"/>
           </w:rPr>
-          <w:t>Process View</w:t>
+          <w:t>UML Diagram (Detailed)</w:t>
         </w:r>
         <w:r>
           <w:rPr>
-            <w:rFonts w:cs="Arial"/>
             <w:webHidden/>
           </w:rPr>
           <w:tab/>
         </w:r>
         <w:r>
           <w:rPr>
-            <w:rFonts w:cs="Arial"/>
             <w:webHidden/>
           </w:rPr>
           <w:fldChar w:fldCharType="begin"/>
         </w:r>
         <w:r>
           <w:rPr>
-            <w:rFonts w:cs="Arial"/>
             <w:webHidden/>
           </w:rPr>
-          <w:instrText xml:space="preserve"> PAGEREF _Toc131876426 \h </w:instrText>
+          <w:instrText xml:space="preserve"> PAGEREF _Toc513502257 \h </w:instrText>
         </w:r>
         <w:r>
           <w:rPr>
-            <w:rFonts w:cs="Arial"/>
             <w:webHidden/>
           </w:rPr>
         </w:r>
         <w:r>
           <w:rPr>
-            <w:rFonts w:cs="Arial"/>
             <w:webHidden/>
           </w:rPr>
           <w:fldChar w:fldCharType="separate"/>
         </w:r>
         <w:r>
           <w:rPr>
-            <w:rFonts w:cs="Arial"/>
             <w:webHidden/>
           </w:rPr>
-          <w:t>11</w:t>
+          <w:t>9</w:t>
         </w:r>
         <w:r>
           <w:rPr>
-            <w:rFonts w:cs="Arial"/>
             <w:webHidden/>
           </w:rPr>
           <w:fldChar w:fldCharType="end"/>
@@ -799,24 +557,23 @@
           <w:tab w:val="right" w:leader="dot" w:pos="8630"/>
         </w:tabs>
         <w:rPr>
-          <w:rFonts w:cs="Arial"/>
+          <w:rFonts w:asciiTheme="minorHAnsi" w:eastAsiaTheme="minorEastAsia" w:hAnsiTheme="minorHAnsi" w:cstheme="minorBidi"/>
           <w:b w:val="0"/>
           <w:bCs w:val="0"/>
           <w:caps w:val="0"/>
           <w:szCs w:val="24"/>
         </w:rPr>
       </w:pPr>
-      <w:hyperlink w:anchor="_Toc131876427" w:history="1">
+      <w:hyperlink w:anchor="_Toc513502258" w:history="1">
         <w:r>
           <w:rPr>
             <w:rStyle w:val="Hyperlink"/>
-            <w:rFonts w:cs="Arial"/>
           </w:rPr>
           <w:t>6</w:t>
         </w:r>
         <w:r>
           <w:rPr>
-            <w:rFonts w:cs="Arial"/>
+            <w:rFonts w:asciiTheme="minorHAnsi" w:eastAsiaTheme="minorEastAsia" w:hAnsiTheme="minorHAnsi" w:cstheme="minorBidi"/>
             <w:b w:val="0"/>
             <w:bCs w:val="0"/>
             <w:caps w:val="0"/>
@@ -827,54 +584,46 @@
         <w:r>
           <w:rPr>
             <w:rStyle w:val="Hyperlink"/>
-            <w:rFonts w:cs="Arial"/>
           </w:rPr>
-          <w:t>Development View</w:t>
+          <w:t>Use Case View</w:t>
         </w:r>
         <w:r>
           <w:rPr>
-            <w:rFonts w:cs="Arial"/>
             <w:webHidden/>
           </w:rPr>
           <w:tab/>
         </w:r>
         <w:r>
           <w:rPr>
-            <w:rFonts w:cs="Arial"/>
             <w:webHidden/>
           </w:rPr>
           <w:fldChar w:fldCharType="begin"/>
         </w:r>
         <w:r>
           <w:rPr>
-            <w:rFonts w:cs="Arial"/>
             <w:webHidden/>
           </w:rPr>
-          <w:instrText xml:space="preserve"> PAGEREF _Toc131876427 \h </w:instrText>
+          <w:instrText xml:space="preserve"> PAGEREF _Toc513502258 \h </w:instrText>
         </w:r>
         <w:r>
           <w:rPr>
-            <w:rFonts w:cs="Arial"/>
             <w:webHidden/>
           </w:rPr>
         </w:r>
         <w:r>
           <w:rPr>
-            <w:rFonts w:cs="Arial"/>
             <w:webHidden/>
           </w:rPr>
           <w:fldChar w:fldCharType="separate"/>
         </w:r>
         <w:r>
           <w:rPr>
-            <w:rFonts w:cs="Arial"/>
             <w:webHidden/>
           </w:rPr>
-          <w:t>12</w:t>
+          <w:t>10</w:t>
         </w:r>
         <w:r>
           <w:rPr>
-            <w:rFonts w:cs="Arial"/>
             <w:webHidden/>
           </w:rPr>
           <w:fldChar w:fldCharType="end"/>
@@ -883,186 +632,6 @@
     </w:p>
     <w:p>
       <w:pPr>
-        <w:pStyle w:val="TOC1"/>
-        <w:tabs>
-          <w:tab w:val="left" w:pos="480"/>
-          <w:tab w:val="right" w:leader="dot" w:pos="8630"/>
-        </w:tabs>
-        <w:rPr>
-          <w:rFonts w:cs="Arial"/>
-          <w:b w:val="0"/>
-          <w:bCs w:val="0"/>
-          <w:caps w:val="0"/>
-          <w:szCs w:val="24"/>
-        </w:rPr>
-      </w:pPr>
-      <w:hyperlink w:anchor="_Toc131876428" w:history="1">
-        <w:r>
-          <w:rPr>
-            <w:rStyle w:val="Hyperlink"/>
-            <w:rFonts w:cs="Arial"/>
-          </w:rPr>
-          <w:t>7</w:t>
-        </w:r>
-        <w:r>
-          <w:rPr>
-            <w:rFonts w:cs="Arial"/>
-            <w:b w:val="0"/>
-            <w:bCs w:val="0"/>
-            <w:caps w:val="0"/>
-            <w:szCs w:val="24"/>
-          </w:rPr>
-          <w:tab/>
-        </w:r>
-        <w:r>
-          <w:rPr>
-            <w:rStyle w:val="Hyperlink"/>
-            <w:rFonts w:cs="Arial"/>
-          </w:rPr>
-          <w:t>Physical View</w:t>
-        </w:r>
-        <w:r>
-          <w:rPr>
-            <w:rFonts w:cs="Arial"/>
-            <w:webHidden/>
-          </w:rPr>
-          <w:tab/>
-        </w:r>
-        <w:r>
-          <w:rPr>
-            <w:rFonts w:cs="Arial"/>
-            <w:webHidden/>
-          </w:rPr>
-          <w:fldChar w:fldCharType="begin"/>
-        </w:r>
-        <w:r>
-          <w:rPr>
-            <w:rFonts w:cs="Arial"/>
-            <w:webHidden/>
-          </w:rPr>
-          <w:instrText xml:space="preserve"> PAGEREF _Toc131876428 \h </w:instrText>
-        </w:r>
-        <w:r>
-          <w:rPr>
-            <w:rFonts w:cs="Arial"/>
-            <w:webHidden/>
-          </w:rPr>
-        </w:r>
-        <w:r>
-          <w:rPr>
-            <w:rFonts w:cs="Arial"/>
-            <w:webHidden/>
-          </w:rPr>
-          <w:fldChar w:fldCharType="separate"/>
-        </w:r>
-        <w:r>
-          <w:rPr>
-            <w:rFonts w:cs="Arial"/>
-            <w:webHidden/>
-          </w:rPr>
-          <w:t>12</w:t>
-        </w:r>
-        <w:r>
-          <w:rPr>
-            <w:rFonts w:cs="Arial"/>
-            <w:webHidden/>
-          </w:rPr>
-          <w:fldChar w:fldCharType="end"/>
-        </w:r>
-      </w:hyperlink>
-    </w:p>
-    <w:p>
-      <w:pPr>
-        <w:pStyle w:val="TOC1"/>
-        <w:tabs>
-          <w:tab w:val="left" w:pos="480"/>
-          <w:tab w:val="right" w:leader="dot" w:pos="8630"/>
-        </w:tabs>
-        <w:rPr>
-          <w:rFonts w:cs="Arial"/>
-          <w:b w:val="0"/>
-          <w:bCs w:val="0"/>
-          <w:caps w:val="0"/>
-          <w:szCs w:val="24"/>
-        </w:rPr>
-      </w:pPr>
-      <w:hyperlink w:anchor="_Toc131876429" w:history="1">
-        <w:r>
-          <w:rPr>
-            <w:rStyle w:val="Hyperlink"/>
-            <w:rFonts w:cs="Arial"/>
-          </w:rPr>
-          <w:t>8</w:t>
-        </w:r>
-        <w:r>
-          <w:rPr>
-            <w:rFonts w:cs="Arial"/>
-            <w:b w:val="0"/>
-            <w:bCs w:val="0"/>
-            <w:caps w:val="0"/>
-            <w:szCs w:val="24"/>
-          </w:rPr>
-          <w:tab/>
-        </w:r>
-        <w:r>
-          <w:rPr>
-            <w:rStyle w:val="Hyperlink"/>
-            <w:rFonts w:cs="Arial"/>
-          </w:rPr>
-          <w:t>Use Case View</w:t>
-        </w:r>
-        <w:r>
-          <w:rPr>
-            <w:rFonts w:cs="Arial"/>
-            <w:webHidden/>
-          </w:rPr>
-          <w:tab/>
-        </w:r>
-        <w:r>
-          <w:rPr>
-            <w:rFonts w:cs="Arial"/>
-            <w:webHidden/>
-          </w:rPr>
-          <w:fldChar w:fldCharType="begin"/>
-        </w:r>
-        <w:r>
-          <w:rPr>
-            <w:rFonts w:cs="Arial"/>
-            <w:webHidden/>
-          </w:rPr>
-          <w:instrText xml:space="preserve"> PAGEREF _Toc131876429 \h </w:instrText>
-        </w:r>
-        <w:r>
-          <w:rPr>
-            <w:rFonts w:cs="Arial"/>
-            <w:webHidden/>
-          </w:rPr>
-        </w:r>
-        <w:r>
-          <w:rPr>
-            <w:rFonts w:cs="Arial"/>
-            <w:webHidden/>
-          </w:rPr>
-          <w:fldChar w:fldCharType="separate"/>
-        </w:r>
-        <w:r>
-          <w:rPr>
-            <w:rFonts w:cs="Arial"/>
-            <w:webHidden/>
-          </w:rPr>
-          <w:t>12</w:t>
-        </w:r>
-        <w:r>
-          <w:rPr>
-            <w:rFonts w:cs="Arial"/>
-            <w:webHidden/>
-          </w:rPr>
-          <w:fldChar w:fldCharType="end"/>
-        </w:r>
-      </w:hyperlink>
-    </w:p>
-    <w:p>
-      <w:pPr>
         <w:pStyle w:val="Header"/>
         <w:tabs>
           <w:tab w:val="clear" w:pos="4320"/>
@@ -1089,6 +658,71 @@
     </w:p>
     <w:p>
       <w:pPr>
+        <w:tabs>
+          <w:tab w:val="left" w:pos="3740"/>
+        </w:tabs>
+        <w:rPr>
+          <w:rFonts w:ascii="Arial" w:hAnsi="Arial" w:cs="Arial"/>
+          <w:sz w:val="28"/>
+        </w:rPr>
+      </w:pPr>
+      <w:r>
+        <w:rPr>
+          <w:rFonts w:ascii="Arial" w:hAnsi="Arial" w:cs="Arial"/>
+          <w:sz w:val="28"/>
+        </w:rPr>
+        <w:tab/>
+      </w:r>
+      <w:r>
+        <w:rPr>
+          <w:rFonts w:ascii="Arial" w:hAnsi="Arial" w:cs="Arial"/>
+          <w:sz w:val="28"/>
+        </w:rPr>
+        <w:drawing>
+          <wp:inline distT="0" distB="0" distL="0" distR="0" wp14:anchorId="05937E6B" wp14:editId="0E90C9B6">
+            <wp:extent cx="6125614" cy="3444240"/>
+            <wp:effectExtent l="0" t="0" r="0" b="10160"/>
+            <wp:docPr id="8" name="Picture 8"/>
+            <wp:cNvGraphicFramePr>
+              <a:graphicFrameLocks xmlns:a="http://schemas.openxmlformats.org/drawingml/2006/main" noChangeAspect="1"/>
+            </wp:cNvGraphicFramePr>
+            <a:graphic xmlns:a="http://schemas.openxmlformats.org/drawingml/2006/main">
+              <a:graphicData uri="http://schemas.openxmlformats.org/drawingml/2006/picture">
+                <pic:pic xmlns:pic="http://schemas.openxmlformats.org/drawingml/2006/picture">
+                  <pic:nvPicPr>
+                    <pic:cNvPr id="8" name="logo.png"/>
+                    <pic:cNvPicPr/>
+                  </pic:nvPicPr>
+                  <pic:blipFill>
+                    <a:blip r:embed="rId7">
+                      <a:extLst>
+                        <a:ext uri="{28A0092B-C50C-407E-A947-70E740481C1C}">
+                          <a14:useLocalDpi xmlns:a14="http://schemas.microsoft.com/office/drawing/2010/main" val="0"/>
+                        </a:ext>
+                      </a:extLst>
+                    </a:blip>
+                    <a:stretch>
+                      <a:fillRect/>
+                    </a:stretch>
+                  </pic:blipFill>
+                  <pic:spPr>
+                    <a:xfrm>
+                      <a:off x="0" y="0"/>
+                      <a:ext cx="6143175" cy="3454114"/>
+                    </a:xfrm>
+                    <a:prstGeom prst="rect">
+                      <a:avLst/>
+                    </a:prstGeom>
+                  </pic:spPr>
+                </pic:pic>
+              </a:graphicData>
+            </a:graphic>
+          </wp:inline>
+        </w:drawing>
+      </w:r>
+    </w:p>
+    <w:p>
+      <w:pPr>
         <w:pageBreakBefore/>
         <w:rPr>
           <w:rFonts w:ascii="Arial" w:hAnsi="Arial" w:cs="Arial"/>
@@ -1101,7 +735,16 @@
           <w:sz w:val="28"/>
         </w:rPr>
         <w:lastRenderedPageBreak/>
-        <w:t>Change History</w:t>
+        <w:t>Change Histo</w:t>
+      </w:r>
+      <w:bookmarkStart w:id="0" w:name="_GoBack"/>
+      <w:bookmarkEnd w:id="0"/>
+      <w:r>
+        <w:rPr>
+          <w:rFonts w:ascii="Arial" w:hAnsi="Arial" w:cs="Arial"/>
+          <w:sz w:val="28"/>
+        </w:rPr>
+        <w:t>ry</w:t>
       </w:r>
     </w:p>
     <w:p>
@@ -1273,7 +916,31 @@
         <w:rPr>
           <w:rFonts w:ascii="Arial" w:hAnsi="Arial" w:cs="Arial"/>
         </w:rPr>
-        <w:t xml:space="preserve"> 1.0</w:t>
+        <w:t xml:space="preserve"> 1</w:t>
+      </w:r>
+      <w:r>
+        <w:rPr>
+          <w:rFonts w:ascii="Arial" w:hAnsi="Arial" w:cs="Arial"/>
+        </w:rPr>
+        <w:t>.</w:t>
+      </w:r>
+      <w:r>
+        <w:rPr>
+          <w:rFonts w:ascii="Arial" w:hAnsi="Arial" w:cs="Arial"/>
+        </w:rPr>
+        <w:t>1.</w:t>
+      </w:r>
+      <w:r>
+        <w:rPr>
+          <w:rFonts w:ascii="Arial" w:hAnsi="Arial" w:cs="Arial"/>
+        </w:rPr>
+        <w:t>0</w:t>
+      </w:r>
+      <w:r>
+        <w:rPr>
+          <w:rFonts w:ascii="Arial" w:hAnsi="Arial" w:cs="Arial"/>
+        </w:rPr>
+        <w:t xml:space="preserve"> Beta</w:t>
       </w:r>
     </w:p>
     <w:p>
@@ -1418,6 +1085,12 @@
         </w:rPr>
         <w:t xml:space="preserve"> </w:t>
       </w:r>
+      <w:r>
+        <w:rPr>
+          <w:rFonts w:ascii="Arial" w:hAnsi="Arial" w:cs="Arial"/>
+        </w:rPr>
+        <w:t>1.0 Alpha</w:t>
+      </w:r>
     </w:p>
     <w:p>
       <w:pPr>
@@ -1445,6 +1118,12 @@
         </w:rPr>
         <w:t xml:space="preserve"> </w:t>
       </w:r>
+      <w:r>
+        <w:rPr>
+          <w:rFonts w:ascii="Arial" w:hAnsi="Arial" w:cs="Arial"/>
+        </w:rPr>
+        <w:t>John Asare, Lam Nguyam, Jonathan Dias</w:t>
+      </w:r>
     </w:p>
     <w:p>
       <w:pPr>
@@ -1472,6 +1151,12 @@
         </w:rPr>
         <w:t xml:space="preserve"> </w:t>
       </w:r>
+      <w:r>
+        <w:rPr>
+          <w:rFonts w:ascii="Arial" w:hAnsi="Arial" w:cs="Arial"/>
+        </w:rPr>
+        <w:t>04/16/2018</w:t>
+      </w:r>
     </w:p>
     <w:p>
       <w:pPr>
@@ -1498,6 +1183,18 @@
           <w:rFonts w:ascii="Arial" w:hAnsi="Arial" w:cs="Arial"/>
         </w:rPr>
         <w:t xml:space="preserve"> </w:t>
+      </w:r>
+      <w:r>
+        <w:rPr>
+          <w:rFonts w:ascii="Arial" w:hAnsi="Arial" w:cs="Arial"/>
+        </w:rPr>
+        <w:t>Original site and half done project test</w:t>
+      </w:r>
+      <w:r>
+        <w:rPr>
+          <w:rFonts w:ascii="Arial" w:hAnsi="Arial" w:cs="Arial"/>
+        </w:rPr>
+        <w:t xml:space="preserve">. Document the project design </w:t>
       </w:r>
     </w:p>
     <w:p>
@@ -1537,14 +1234,23 @@
         <w:pStyle w:val="Heading1"/>
         <w:pageBreakBefore/>
         <w:ind w:left="360"/>
-      </w:pPr>
-      <w:bookmarkStart w:id="0" w:name="_Toc131876418"/>
-      <w:r>
+        <w:rPr>
+          <w:sz w:val="36"/>
+          <w:szCs w:val="36"/>
+        </w:rPr>
+      </w:pPr>
+      <w:bookmarkStart w:id="1" w:name="_Toc513502252"/>
+      <w:r>
+        <w:rPr>
+          <w:sz w:val="36"/>
+          <w:szCs w:val="36"/>
+        </w:rPr>
         <w:lastRenderedPageBreak/>
         <w:t>Introduction</w:t>
       </w:r>
-      <w:bookmarkEnd w:id="0"/>
-    </w:p>
+      <w:bookmarkEnd w:id="1"/>
+    </w:p>
+    <w:p/>
     <w:p>
       <w:pPr>
         <w:rPr>
@@ -1753,6 +1459,7 @@
         <w:rPr>
           <w:rFonts w:ascii="Arial" w:hAnsi="Arial" w:cs="Arial"/>
         </w:rPr>
+        <w:lastRenderedPageBreak/>
         <w:t>Process View – the threads of control and processes used to execute the operations identified in the logical view.</w:t>
       </w:r>
     </w:p>
@@ -1770,7 +1477,6 @@
         <w:rPr>
           <w:rFonts w:ascii="Arial" w:hAnsi="Arial" w:cs="Arial"/>
         </w:rPr>
-        <w:lastRenderedPageBreak/>
         <w:t xml:space="preserve">Development View – how system modules map to development organization. </w:t>
       </w:r>
     </w:p>
@@ -1795,13 +1501,22 @@
       <w:pPr>
         <w:pStyle w:val="Heading1"/>
         <w:ind w:left="360"/>
-      </w:pPr>
-      <w:bookmarkStart w:id="1" w:name="_Toc131876419"/>
-      <w:r>
+        <w:rPr>
+          <w:sz w:val="36"/>
+          <w:szCs w:val="36"/>
+        </w:rPr>
+      </w:pPr>
+      <w:bookmarkStart w:id="2" w:name="_Toc513502253"/>
+      <w:r>
+        <w:rPr>
+          <w:sz w:val="36"/>
+          <w:szCs w:val="36"/>
+        </w:rPr>
         <w:t>Design Goals</w:t>
       </w:r>
-      <w:bookmarkEnd w:id="1"/>
-    </w:p>
+      <w:bookmarkEnd w:id="2"/>
+    </w:p>
+    <w:p/>
     <w:p>
       <w:pPr>
         <w:rPr>
@@ -2036,14 +1751,22 @@
       <w:pPr>
         <w:pStyle w:val="Heading1"/>
         <w:ind w:left="360"/>
-      </w:pPr>
-      <w:bookmarkStart w:id="2" w:name="_Toc131876420"/>
-      <w:r>
-        <w:lastRenderedPageBreak/>
+        <w:rPr>
+          <w:sz w:val="36"/>
+          <w:szCs w:val="36"/>
+        </w:rPr>
+      </w:pPr>
+      <w:bookmarkStart w:id="3" w:name="_Toc513502254"/>
+      <w:r>
+        <w:rPr>
+          <w:sz w:val="36"/>
+          <w:szCs w:val="36"/>
+        </w:rPr>
         <w:t>System Behavior</w:t>
       </w:r>
-      <w:bookmarkEnd w:id="2"/>
-    </w:p>
+      <w:bookmarkEnd w:id="3"/>
+    </w:p>
+    <w:p/>
     <w:p>
       <w:pPr>
         <w:rPr>
@@ -2101,7 +1824,7 @@
                     <pic:cNvPicPr/>
                   </pic:nvPicPr>
                   <pic:blipFill>
-                    <a:blip r:embed="rId7">
+                    <a:blip r:embed="rId8">
                       <a:extLst>
                         <a:ext uri="{28A0092B-C50C-407E-A947-70E740481C1C}">
                           <a14:useLocalDpi xmlns:a14="http://schemas.microsoft.com/office/drawing/2010/main" val="0"/>
@@ -2158,10 +1881,160 @@
     <w:p>
       <w:pPr>
         <w:keepLines/>
-        <w:numPr>
-          <w:ilvl w:val="0"/>
-          <w:numId w:val="1"/>
-        </w:numPr>
+        <w:ind w:left="432"/>
+        <w:rPr>
+          <w:rFonts w:ascii="Arial" w:hAnsi="Arial" w:cs="Arial"/>
+          <w:b/>
+          <w:bCs/>
+          <w:sz w:val="36"/>
+          <w:szCs w:val="36"/>
+        </w:rPr>
+      </w:pPr>
+    </w:p>
+    <w:p>
+      <w:pPr>
+        <w:keepLines/>
+        <w:ind w:left="432"/>
+        <w:rPr>
+          <w:rFonts w:ascii="Arial" w:hAnsi="Arial" w:cs="Arial"/>
+          <w:b/>
+          <w:bCs/>
+          <w:sz w:val="36"/>
+          <w:szCs w:val="36"/>
+        </w:rPr>
+      </w:pPr>
+    </w:p>
+    <w:p>
+      <w:pPr>
+        <w:keepLines/>
+        <w:ind w:left="432"/>
+        <w:rPr>
+          <w:rFonts w:ascii="Arial" w:hAnsi="Arial" w:cs="Arial"/>
+          <w:b/>
+          <w:bCs/>
+          <w:sz w:val="36"/>
+          <w:szCs w:val="36"/>
+        </w:rPr>
+      </w:pPr>
+    </w:p>
+    <w:p>
+      <w:pPr>
+        <w:keepLines/>
+        <w:ind w:left="432"/>
+        <w:rPr>
+          <w:rFonts w:ascii="Arial" w:hAnsi="Arial" w:cs="Arial"/>
+          <w:b/>
+          <w:bCs/>
+          <w:sz w:val="36"/>
+          <w:szCs w:val="36"/>
+        </w:rPr>
+      </w:pPr>
+    </w:p>
+    <w:p>
+      <w:pPr>
+        <w:keepLines/>
+        <w:ind w:left="432"/>
+        <w:rPr>
+          <w:rFonts w:ascii="Arial" w:hAnsi="Arial" w:cs="Arial"/>
+          <w:b/>
+          <w:bCs/>
+          <w:sz w:val="36"/>
+          <w:szCs w:val="36"/>
+        </w:rPr>
+      </w:pPr>
+    </w:p>
+    <w:p>
+      <w:pPr>
+        <w:keepLines/>
+        <w:ind w:left="432"/>
+        <w:rPr>
+          <w:rFonts w:ascii="Arial" w:hAnsi="Arial" w:cs="Arial"/>
+          <w:b/>
+          <w:bCs/>
+          <w:sz w:val="36"/>
+          <w:szCs w:val="36"/>
+        </w:rPr>
+      </w:pPr>
+    </w:p>
+    <w:p>
+      <w:pPr>
+        <w:keepLines/>
+        <w:ind w:left="432"/>
+        <w:rPr>
+          <w:rFonts w:ascii="Arial" w:hAnsi="Arial" w:cs="Arial"/>
+          <w:b/>
+          <w:bCs/>
+          <w:sz w:val="36"/>
+          <w:szCs w:val="36"/>
+        </w:rPr>
+      </w:pPr>
+    </w:p>
+    <w:p>
+      <w:pPr>
+        <w:keepLines/>
+        <w:ind w:left="432"/>
+        <w:rPr>
+          <w:rFonts w:ascii="Arial" w:hAnsi="Arial" w:cs="Arial"/>
+          <w:b/>
+          <w:bCs/>
+          <w:sz w:val="36"/>
+          <w:szCs w:val="36"/>
+        </w:rPr>
+      </w:pPr>
+    </w:p>
+    <w:p>
+      <w:pPr>
+        <w:keepLines/>
+        <w:ind w:left="432"/>
+        <w:rPr>
+          <w:rFonts w:ascii="Arial" w:hAnsi="Arial" w:cs="Arial"/>
+          <w:b/>
+          <w:bCs/>
+          <w:sz w:val="36"/>
+          <w:szCs w:val="36"/>
+        </w:rPr>
+      </w:pPr>
+    </w:p>
+    <w:p>
+      <w:pPr>
+        <w:keepLines/>
+        <w:ind w:left="432"/>
+        <w:rPr>
+          <w:rFonts w:ascii="Arial" w:hAnsi="Arial" w:cs="Arial"/>
+          <w:b/>
+          <w:bCs/>
+          <w:sz w:val="36"/>
+          <w:szCs w:val="36"/>
+        </w:rPr>
+      </w:pPr>
+    </w:p>
+    <w:p>
+      <w:pPr>
+        <w:keepLines/>
+        <w:ind w:left="432"/>
+        <w:rPr>
+          <w:rFonts w:ascii="Arial" w:hAnsi="Arial" w:cs="Arial"/>
+          <w:b/>
+          <w:bCs/>
+          <w:sz w:val="36"/>
+          <w:szCs w:val="36"/>
+        </w:rPr>
+      </w:pPr>
+    </w:p>
+    <w:p>
+      <w:pPr>
+        <w:pStyle w:val="Heading1"/>
+      </w:pPr>
+      <w:bookmarkStart w:id="4" w:name="_Toc513502255"/>
+      <w:r>
+        <w:t>Logical View</w:t>
+      </w:r>
+      <w:bookmarkEnd w:id="4"/>
+    </w:p>
+    <w:p>
+      <w:pPr>
+        <w:keepLines/>
+        <w:ind w:left="432"/>
         <w:rPr>
           <w:rFonts w:ascii="Arial" w:hAnsi="Arial" w:cs="Arial"/>
           <w:b/>
@@ -2170,31 +2043,6 @@
           <w:szCs w:val="32"/>
         </w:rPr>
       </w:pPr>
-      <w:bookmarkStart w:id="3" w:name="_Toc131876421"/>
-      <w:r>
-        <w:rPr>
-          <w:rFonts w:ascii="Arial" w:hAnsi="Arial" w:cs="Arial"/>
-          <w:b/>
-          <w:bCs/>
-          <w:sz w:val="32"/>
-          <w:szCs w:val="32"/>
-        </w:rPr>
-        <w:t>Logical View</w:t>
-      </w:r>
-      <w:bookmarkEnd w:id="3"/>
-    </w:p>
-    <w:p>
-      <w:pPr>
-        <w:keepLines/>
-        <w:ind w:left="432"/>
-        <w:rPr>
-          <w:rFonts w:ascii="Arial" w:hAnsi="Arial" w:cs="Arial"/>
-          <w:b/>
-          <w:bCs/>
-          <w:sz w:val="32"/>
-          <w:szCs w:val="32"/>
-        </w:rPr>
-      </w:pPr>
     </w:p>
     <w:p>
       <w:pPr>
@@ -2296,7 +2144,6 @@
           <w:rFonts w:ascii="Arial" w:hAnsi="Arial" w:cs="Arial"/>
         </w:rPr>
       </w:pPr>
-      <w:bookmarkStart w:id="4" w:name="_Toc131876422"/>
     </w:p>
     <w:p>
       <w:pPr>
@@ -2325,8 +2172,8 @@
           <w:bCs/>
           <w:i/>
           <w:iCs/>
-          <w:sz w:val="32"/>
-          <w:szCs w:val="32"/>
+          <w:sz w:val="36"/>
+          <w:szCs w:val="36"/>
         </w:rPr>
       </w:pPr>
       <w:r>
@@ -2336,13 +2183,11 @@
           <w:bCs/>
           <w:i/>
           <w:iCs/>
-          <w:sz w:val="32"/>
-          <w:szCs w:val="32"/>
-        </w:rPr>
-        <w:lastRenderedPageBreak/>
+          <w:sz w:val="36"/>
+          <w:szCs w:val="36"/>
+        </w:rPr>
         <w:t>High-Level Design (Architecture)</w:t>
       </w:r>
-      <w:bookmarkEnd w:id="4"/>
     </w:p>
     <w:p>
       <w:pPr>
@@ -2409,7 +2254,7 @@
                     <pic:cNvPicPr/>
                   </pic:nvPicPr>
                   <pic:blipFill>
-                    <a:blip r:embed="rId8">
+                    <a:blip r:embed="rId9">
                       <a:extLst>
                         <a:ext uri="{28A0092B-C50C-407E-A947-70E740481C1C}">
                           <a14:useLocalDpi xmlns:a14="http://schemas.microsoft.com/office/drawing/2010/main" val="0"/>
@@ -2463,6 +2308,7 @@
         <w:rPr>
           <w:rFonts w:ascii="Arial" w:hAnsi="Arial" w:cs="Arial"/>
         </w:rPr>
+        <w:lastRenderedPageBreak/>
         <w:t xml:space="preserve">The </w:t>
       </w:r>
       <w:r>
@@ -2620,52 +2466,22 @@
     </w:p>
     <w:p>
       <w:pPr>
-        <w:keepLines/>
-        <w:rPr>
-          <w:rFonts w:ascii="Arial" w:hAnsi="Arial" w:cs="Arial"/>
-          <w:sz w:val="32"/>
-          <w:szCs w:val="32"/>
-        </w:rPr>
-      </w:pPr>
-    </w:p>
-    <w:p>
-      <w:pPr>
         <w:pStyle w:val="Heading2"/>
         <w:numPr>
           <w:ilvl w:val="0"/>
           <w:numId w:val="0"/>
         </w:numPr>
-        <w:ind w:left="576"/>
-        <w:rPr>
-          <w:sz w:val="32"/>
-          <w:szCs w:val="32"/>
-        </w:rPr>
-      </w:pPr>
-      <w:bookmarkStart w:id="5" w:name="_Toc131876424"/>
-    </w:p>
-    <w:p/>
-    <w:p/>
-    <w:p/>
-    <w:p/>
-    <w:p/>
-    <w:p/>
-    <w:p/>
-    <w:p/>
-    <w:p/>
-    <w:p>
-      <w:pPr>
-        <w:pStyle w:val="Heading2"/>
-        <w:rPr>
-          <w:sz w:val="32"/>
-          <w:szCs w:val="32"/>
-        </w:rPr>
-      </w:pPr>
-      <w:r>
-        <w:rPr>
-          <w:sz w:val="32"/>
-          <w:szCs w:val="32"/>
-        </w:rPr>
-        <w:lastRenderedPageBreak/>
+        <w:rPr>
+          <w:sz w:val="36"/>
+          <w:szCs w:val="36"/>
+        </w:rPr>
+      </w:pPr>
+      <w:bookmarkStart w:id="5" w:name="_Toc513502256"/>
+      <w:r>
+        <w:rPr>
+          <w:sz w:val="36"/>
+          <w:szCs w:val="36"/>
+        </w:rPr>
         <w:t>Mid-Level Design</w:t>
       </w:r>
       <w:bookmarkEnd w:id="5"/>
@@ -2709,7 +2525,7 @@
                     <pic:cNvPicPr/>
                   </pic:nvPicPr>
                   <pic:blipFill>
-                    <a:blip r:embed="rId9">
+                    <a:blip r:embed="rId10">
                       <a:extLst>
                         <a:ext uri="{28A0092B-C50C-407E-A947-70E740481C1C}">
                           <a14:useLocalDpi xmlns:a14="http://schemas.microsoft.com/office/drawing/2010/main" val="0"/>
@@ -2830,167 +2646,20 @@
       <w:pPr>
         <w:keepNext/>
         <w:keepLines/>
-        <w:ind w:left="360"/>
-        <w:rPr>
-          <w:rFonts w:ascii="Arial" w:hAnsi="Arial" w:cs="Arial"/>
-        </w:rPr>
-      </w:pPr>
-    </w:p>
-    <w:p>
-      <w:pPr>
-        <w:keepNext/>
-        <w:keepLines/>
-        <w:ind w:left="360"/>
-        <w:rPr>
-          <w:rFonts w:ascii="Arial" w:hAnsi="Arial" w:cs="Arial"/>
-        </w:rPr>
-      </w:pPr>
-    </w:p>
-    <w:p>
-      <w:pPr>
-        <w:keepNext/>
-        <w:keepLines/>
-        <w:ind w:left="360"/>
-        <w:rPr>
-          <w:rFonts w:ascii="Arial" w:hAnsi="Arial" w:cs="Arial"/>
-        </w:rPr>
-      </w:pPr>
-    </w:p>
-    <w:p>
-      <w:pPr>
-        <w:keepNext/>
-        <w:keepLines/>
-        <w:ind w:left="360"/>
-        <w:rPr>
-          <w:rFonts w:ascii="Arial" w:hAnsi="Arial" w:cs="Arial"/>
-        </w:rPr>
-      </w:pPr>
-    </w:p>
-    <w:p>
-      <w:pPr>
-        <w:keepNext/>
-        <w:keepLines/>
-        <w:ind w:left="360"/>
-        <w:rPr>
-          <w:rFonts w:ascii="Arial" w:hAnsi="Arial" w:cs="Arial"/>
-        </w:rPr>
-      </w:pPr>
-    </w:p>
-    <w:p>
-      <w:pPr>
-        <w:keepNext/>
-        <w:keepLines/>
-        <w:ind w:left="360"/>
-        <w:rPr>
-          <w:rFonts w:ascii="Arial" w:hAnsi="Arial" w:cs="Arial"/>
-        </w:rPr>
-      </w:pPr>
-    </w:p>
-    <w:p>
-      <w:pPr>
-        <w:keepNext/>
-        <w:keepLines/>
-        <w:ind w:left="360"/>
-        <w:rPr>
-          <w:rFonts w:ascii="Arial" w:hAnsi="Arial" w:cs="Arial"/>
-        </w:rPr>
-      </w:pPr>
-    </w:p>
-    <w:p>
-      <w:pPr>
-        <w:keepNext/>
-        <w:keepLines/>
-        <w:ind w:left="360"/>
-        <w:rPr>
-          <w:rFonts w:ascii="Arial" w:hAnsi="Arial" w:cs="Arial"/>
-        </w:rPr>
-      </w:pPr>
-    </w:p>
-    <w:p>
-      <w:pPr>
-        <w:keepNext/>
-        <w:keepLines/>
-        <w:ind w:left="360"/>
-        <w:rPr>
-          <w:rFonts w:ascii="Arial" w:hAnsi="Arial" w:cs="Arial"/>
-        </w:rPr>
-      </w:pPr>
-    </w:p>
-    <w:p>
-      <w:pPr>
-        <w:keepNext/>
-        <w:keepLines/>
-        <w:ind w:left="360"/>
-        <w:rPr>
-          <w:rFonts w:ascii="Arial" w:hAnsi="Arial" w:cs="Arial"/>
-        </w:rPr>
-      </w:pPr>
-    </w:p>
-    <w:p>
-      <w:pPr>
-        <w:keepNext/>
-        <w:keepLines/>
-        <w:ind w:left="360"/>
-        <w:rPr>
-          <w:rFonts w:ascii="Arial" w:hAnsi="Arial" w:cs="Arial"/>
-        </w:rPr>
-      </w:pPr>
-    </w:p>
-    <w:p>
-      <w:pPr>
-        <w:keepNext/>
-        <w:keepLines/>
-        <w:ind w:left="360"/>
-        <w:rPr>
-          <w:rFonts w:ascii="Arial" w:hAnsi="Arial" w:cs="Arial"/>
-        </w:rPr>
-      </w:pPr>
-    </w:p>
-    <w:p>
-      <w:pPr>
-        <w:keepNext/>
-        <w:keepLines/>
-        <w:ind w:left="360"/>
-        <w:rPr>
-          <w:rFonts w:ascii="Arial" w:hAnsi="Arial" w:cs="Arial"/>
-        </w:rPr>
-      </w:pPr>
-    </w:p>
-    <w:p>
-      <w:pPr>
-        <w:keepNext/>
-        <w:keepLines/>
-        <w:ind w:left="360"/>
-        <w:rPr>
-          <w:rFonts w:ascii="Arial" w:hAnsi="Arial" w:cs="Arial"/>
-        </w:rPr>
-      </w:pPr>
-      <w:r>
-        <w:rPr>
-          <w:rFonts w:ascii="Arial" w:hAnsi="Arial" w:cs="Arial"/>
+        <w:rPr>
+          <w:rFonts w:ascii="Arial" w:hAnsi="Arial" w:cs="Arial"/>
+          <w:b/>
+          <w:bCs/>
+        </w:rPr>
+      </w:pPr>
+      <w:r>
+        <w:rPr>
+          <w:rFonts w:ascii="Arial" w:hAnsi="Arial" w:cs="Arial"/>
+          <w:b/>
+          <w:bCs/>
         </w:rPr>
         <w:t>The dynamic behvior of mid-level componenets in basic mode</w:t>
       </w:r>
-    </w:p>
-    <w:p>
-      <w:pPr>
-        <w:keepNext/>
-        <w:keepLines/>
-        <w:ind w:left="360"/>
-        <w:rPr>
-          <w:rFonts w:ascii="Arial" w:hAnsi="Arial" w:cs="Arial"/>
-        </w:rPr>
-      </w:pPr>
-    </w:p>
-    <w:p>
-      <w:pPr>
-        <w:keepNext/>
-        <w:keepLines/>
-        <w:ind w:left="360"/>
-        <w:rPr>
-          <w:rFonts w:ascii="Arial" w:hAnsi="Arial" w:cs="Arial"/>
-        </w:rPr>
-      </w:pPr>
     </w:p>
     <w:p>
       <w:pPr>
@@ -3031,7 +2700,7 @@
                     <pic:cNvPicPr/>
                   </pic:nvPicPr>
                   <pic:blipFill>
-                    <a:blip r:embed="rId10">
+                    <a:blip r:embed="rId11">
                       <a:extLst>
                         <a:ext uri="{28A0092B-C50C-407E-A947-70E740481C1C}">
                           <a14:useLocalDpi xmlns:a14="http://schemas.microsoft.com/office/drawing/2010/main" val="0"/>
@@ -3118,14 +2787,365 @@
       <w:pPr>
         <w:rPr>
           <w:rFonts w:ascii="Arial" w:hAnsi="Arial" w:cs="Arial"/>
-        </w:rPr>
-      </w:pPr>
-      <w:bookmarkStart w:id="6" w:name="_GoBack"/>
+          <w:b/>
+          <w:bCs/>
+          <w:i/>
+          <w:iCs/>
+        </w:rPr>
+      </w:pPr>
+    </w:p>
+    <w:p>
+      <w:pPr>
+        <w:rPr>
+          <w:rFonts w:ascii="Arial" w:hAnsi="Arial" w:cs="Arial"/>
+          <w:b/>
+          <w:bCs/>
+          <w:i/>
+          <w:iCs/>
+        </w:rPr>
+      </w:pPr>
+    </w:p>
+    <w:p>
+      <w:pPr>
+        <w:ind w:left="2160"/>
+        <w:rPr>
+          <w:rFonts w:ascii="Arial" w:hAnsi="Arial" w:cs="Arial"/>
+          <w:b/>
+          <w:bCs/>
+          <w:i/>
+          <w:iCs/>
+        </w:rPr>
+      </w:pPr>
+    </w:p>
+    <w:p>
+      <w:pPr>
+        <w:pStyle w:val="ListParagraph"/>
+        <w:rPr>
+          <w:rFonts w:ascii="Arial" w:hAnsi="Arial" w:cs="Arial"/>
+          <w:b/>
+          <w:bCs/>
+          <w:sz w:val="36"/>
+          <w:szCs w:val="36"/>
+        </w:rPr>
+      </w:pPr>
+    </w:p>
+    <w:p>
+      <w:pPr>
+        <w:pStyle w:val="ListParagraph"/>
+        <w:rPr>
+          <w:rFonts w:ascii="Arial" w:hAnsi="Arial" w:cs="Arial"/>
+          <w:b/>
+          <w:bCs/>
+          <w:sz w:val="36"/>
+          <w:szCs w:val="36"/>
+        </w:rPr>
+      </w:pPr>
+    </w:p>
+    <w:p>
+      <w:pPr>
+        <w:pStyle w:val="Heading1"/>
+      </w:pPr>
+      <w:bookmarkStart w:id="6" w:name="_Toc513502257"/>
+      <w:r>
+        <w:lastRenderedPageBreak/>
+        <w:t>UML Diagram (Detailed)</w:t>
+      </w:r>
       <w:bookmarkEnd w:id="6"/>
     </w:p>
+    <w:p/>
+    <w:p>
+      <w:pPr>
+        <w:ind w:left="432"/>
+        <w:rPr>
+          <w:rFonts w:ascii="Arial" w:hAnsi="Arial" w:cs="Arial"/>
+          <w:b/>
+          <w:bCs/>
+          <w:sz w:val="32"/>
+          <w:szCs w:val="32"/>
+        </w:rPr>
+      </w:pPr>
+      <w:r>
+        <w:rPr>
+          <w:rFonts w:ascii="Arial" w:hAnsi="Arial" w:cs="Arial"/>
+          <w:i/>
+          <w:iCs/>
+          <w:sz w:val="22"/>
+          <w:szCs w:val="22"/>
+        </w:rPr>
+        <w:t>Created on Gen</w:t>
+      </w:r>
+      <w:r>
+        <w:rPr>
+          <w:rFonts w:ascii="Arial" w:hAnsi="Arial" w:cs="Arial"/>
+          <w:i/>
+          <w:iCs/>
+          <w:sz w:val="22"/>
+          <w:szCs w:val="22"/>
+        </w:rPr>
+        <w:t>MyModel with the help of Alex</w:t>
+      </w:r>
+      <w:r>
+        <w:rPr>
+          <w:rFonts w:ascii="Arial" w:hAnsi="Arial" w:cs="Arial"/>
+          <w:b/>
+          <w:bCs/>
+          <w:sz w:val="32"/>
+          <w:szCs w:val="32"/>
+        </w:rPr>
+        <w:t xml:space="preserve"> </w:t>
+      </w:r>
+      <w:r>
+        <w:rPr>
+          <w:rFonts w:ascii="Arial" w:hAnsi="Arial" w:cs="Arial"/>
+          <w:sz w:val="20"/>
+          <w:szCs w:val="20"/>
+        </w:rPr>
+        <w:t>(</w:t>
+      </w:r>
+      <w:r>
+        <w:rPr>
+          <w:rFonts w:ascii="Arial" w:hAnsi="Arial" w:cs="Arial"/>
+          <w:i/>
+          <w:iCs/>
+          <w:sz w:val="20"/>
+          <w:szCs w:val="20"/>
+        </w:rPr>
+        <w:t>https://app.genmymodel.com/edit/8a26a936-1827-4b1d-833f-67c281563ddb</w:t>
+      </w:r>
+      <w:r>
+        <w:rPr>
+          <w:rFonts w:ascii="Arial" w:hAnsi="Arial" w:cs="Arial"/>
+          <w:i/>
+          <w:iCs/>
+          <w:sz w:val="20"/>
+          <w:szCs w:val="20"/>
+        </w:rPr>
+        <w:t>)</w:t>
+      </w:r>
+      <w:r>
+        <w:rPr>
+          <w:rFonts w:ascii="Arial" w:hAnsi="Arial" w:cs="Arial"/>
+          <w:b/>
+          <w:bCs/>
+          <w:sz w:val="32"/>
+          <w:szCs w:val="32"/>
+        </w:rPr>
+        <w:t xml:space="preserve"> </w:t>
+      </w:r>
+    </w:p>
+    <w:p>
+      <w:pPr>
+        <w:rPr>
+          <w:rFonts w:ascii="Arial" w:hAnsi="Arial" w:cs="Arial"/>
+          <w:b/>
+          <w:bCs/>
+          <w:sz w:val="32"/>
+          <w:szCs w:val="32"/>
+        </w:rPr>
+      </w:pPr>
+      <w:r>
+        <w:rPr>
+          <w:rFonts w:ascii="Arial" w:hAnsi="Arial" w:cs="Arial"/>
+          <w:b/>
+          <w:bCs/>
+          <w:sz w:val="32"/>
+          <w:szCs w:val="32"/>
+        </w:rPr>
+        <w:drawing>
+          <wp:inline distT="0" distB="0" distL="0" distR="0" wp14:anchorId="20B79A31" wp14:editId="16D1EE91">
+            <wp:extent cx="6609715" cy="5552440"/>
+            <wp:effectExtent l="0" t="0" r="0" b="0"/>
+            <wp:docPr id="6" name="Picture 6"/>
+            <wp:cNvGraphicFramePr>
+              <a:graphicFrameLocks xmlns:a="http://schemas.openxmlformats.org/drawingml/2006/main" noChangeAspect="1"/>
+            </wp:cNvGraphicFramePr>
+            <a:graphic xmlns:a="http://schemas.openxmlformats.org/drawingml/2006/main">
+              <a:graphicData uri="http://schemas.openxmlformats.org/drawingml/2006/picture">
+                <pic:pic xmlns:pic="http://schemas.openxmlformats.org/drawingml/2006/picture">
+                  <pic:nvPicPr>
+                    <pic:cNvPr id="6" name="UML diagram .png"/>
+                    <pic:cNvPicPr/>
+                  </pic:nvPicPr>
+                  <pic:blipFill>
+                    <a:blip r:embed="rId12">
+                      <a:extLst>
+                        <a:ext uri="{28A0092B-C50C-407E-A947-70E740481C1C}">
+                          <a14:useLocalDpi xmlns:a14="http://schemas.microsoft.com/office/drawing/2010/main" val="0"/>
+                        </a:ext>
+                      </a:extLst>
+                    </a:blip>
+                    <a:stretch>
+                      <a:fillRect/>
+                    </a:stretch>
+                  </pic:blipFill>
+                  <pic:spPr>
+                    <a:xfrm>
+                      <a:off x="0" y="0"/>
+                      <a:ext cx="6617972" cy="5559376"/>
+                    </a:xfrm>
+                    <a:prstGeom prst="rect">
+                      <a:avLst/>
+                    </a:prstGeom>
+                  </pic:spPr>
+                </pic:pic>
+              </a:graphicData>
+            </a:graphic>
+          </wp:inline>
+        </w:drawing>
+      </w:r>
+    </w:p>
+    <w:p>
+      <w:pPr>
+        <w:rPr>
+          <w:rFonts w:ascii="Arial" w:hAnsi="Arial" w:cs="Arial"/>
+          <w:b/>
+          <w:bCs/>
+          <w:sz w:val="32"/>
+          <w:szCs w:val="32"/>
+        </w:rPr>
+      </w:pPr>
+    </w:p>
+    <w:p>
+      <w:pPr>
+        <w:rPr>
+          <w:rFonts w:ascii="Arial" w:hAnsi="Arial" w:cs="Arial"/>
+          <w:b/>
+          <w:bCs/>
+          <w:sz w:val="32"/>
+          <w:szCs w:val="32"/>
+        </w:rPr>
+      </w:pPr>
+    </w:p>
+    <w:p>
+      <w:pPr>
+        <w:rPr>
+          <w:rFonts w:ascii="Arial" w:hAnsi="Arial" w:cs="Arial"/>
+          <w:sz w:val="48"/>
+          <w:szCs w:val="48"/>
+        </w:rPr>
+      </w:pPr>
+    </w:p>
+    <w:p>
+      <w:pPr>
+        <w:rPr>
+          <w:rFonts w:ascii="Arial" w:hAnsi="Arial" w:cs="Arial"/>
+          <w:sz w:val="48"/>
+          <w:szCs w:val="48"/>
+        </w:rPr>
+      </w:pPr>
+    </w:p>
+    <w:p>
+      <w:pPr>
+        <w:rPr>
+          <w:rFonts w:ascii="Arial" w:hAnsi="Arial" w:cs="Arial"/>
+          <w:sz w:val="48"/>
+          <w:szCs w:val="48"/>
+        </w:rPr>
+      </w:pPr>
+    </w:p>
+    <w:p>
+      <w:pPr>
+        <w:rPr>
+          <w:rFonts w:ascii="Arial" w:hAnsi="Arial" w:cs="Arial"/>
+          <w:sz w:val="48"/>
+          <w:szCs w:val="48"/>
+        </w:rPr>
+      </w:pPr>
+    </w:p>
+    <w:p>
+      <w:pPr>
+        <w:rPr>
+          <w:rFonts w:ascii="Arial" w:hAnsi="Arial" w:cs="Arial"/>
+          <w:sz w:val="48"/>
+          <w:szCs w:val="48"/>
+        </w:rPr>
+      </w:pPr>
+    </w:p>
+    <w:p>
+      <w:pPr>
+        <w:rPr>
+          <w:rFonts w:ascii="Arial" w:hAnsi="Arial" w:cs="Arial"/>
+          <w:sz w:val="48"/>
+          <w:szCs w:val="48"/>
+        </w:rPr>
+      </w:pPr>
+    </w:p>
+    <w:p>
+      <w:pPr>
+        <w:pStyle w:val="Heading1"/>
+        <w:keepLines/>
+        <w:numPr>
+          <w:ilvl w:val="0"/>
+          <w:numId w:val="41"/>
+        </w:numPr>
+        <w:rPr>
+          <w:sz w:val="36"/>
+          <w:szCs w:val="36"/>
+        </w:rPr>
+      </w:pPr>
+      <w:bookmarkStart w:id="7" w:name="_Toc513502258"/>
+      <w:r>
+        <w:rPr>
+          <w:sz w:val="36"/>
+          <w:szCs w:val="36"/>
+        </w:rPr>
+        <w:t>Use Case View</w:t>
+      </w:r>
+      <w:bookmarkEnd w:id="7"/>
+    </w:p>
+    <w:p/>
+    <w:p>
+      <w:r>
+        <w:drawing>
+          <wp:inline distT="0" distB="0" distL="0" distR="0" wp14:anchorId="3CAD2723" wp14:editId="3007DFA8">
+            <wp:extent cx="6816576" cy="3761740"/>
+            <wp:effectExtent l="0" t="0" r="0" b="0"/>
+            <wp:docPr id="2" name="Picture 2"/>
+            <wp:cNvGraphicFramePr>
+              <a:graphicFrameLocks xmlns:a="http://schemas.openxmlformats.org/drawingml/2006/main" noChangeAspect="1"/>
+            </wp:cNvGraphicFramePr>
+            <a:graphic xmlns:a="http://schemas.openxmlformats.org/drawingml/2006/main">
+              <a:graphicData uri="http://schemas.openxmlformats.org/drawingml/2006/picture">
+                <pic:pic xmlns:pic="http://schemas.openxmlformats.org/drawingml/2006/picture">
+                  <pic:nvPicPr>
+                    <pic:cNvPr id="2" name="Use Case View - Page 1.png"/>
+                    <pic:cNvPicPr/>
+                  </pic:nvPicPr>
+                  <pic:blipFill>
+                    <a:blip r:embed="rId13">
+                      <a:extLst>
+                        <a:ext uri="{28A0092B-C50C-407E-A947-70E740481C1C}">
+                          <a14:useLocalDpi xmlns:a14="http://schemas.microsoft.com/office/drawing/2010/main" val="0"/>
+                        </a:ext>
+                      </a:extLst>
+                    </a:blip>
+                    <a:stretch>
+                      <a:fillRect/>
+                    </a:stretch>
+                  </pic:blipFill>
+                  <pic:spPr>
+                    <a:xfrm>
+                      <a:off x="0" y="0"/>
+                      <a:ext cx="6834710" cy="3771747"/>
+                    </a:xfrm>
+                    <a:prstGeom prst="rect">
+                      <a:avLst/>
+                    </a:prstGeom>
+                  </pic:spPr>
+                </pic:pic>
+              </a:graphicData>
+            </a:graphic>
+          </wp:inline>
+        </w:drawing>
+      </w:r>
+    </w:p>
     <w:sectPr>
-      <w:headerReference w:type="default" r:id="rId11"/>
-      <w:footerReference w:type="default" r:id="rId12"/>
+      <w:headerReference w:type="even" r:id="rId14"/>
+      <w:headerReference w:type="default" r:id="rId15"/>
+      <w:footerReference w:type="even" r:id="rId16"/>
+      <w:footerReference w:type="default" r:id="rId17"/>
+      <w:headerReference w:type="first" r:id="rId18"/>
+      <w:footerReference w:type="first" r:id="rId19"/>
       <w:pgSz w:w="12240" w:h="15840"/>
       <w:pgMar w:top="1440" w:right="1800" w:bottom="1440" w:left="1800" w:header="720" w:footer="720" w:gutter="0"/>
       <w:cols w:space="720"/>
@@ -3155,7 +3175,17 @@
 </file>
 
 <file path=word/footer1.xml><?xml version="1.0" encoding="utf-8"?>
-<w:ftr xmlns:wpc="http://schemas.microsoft.com/office/word/2010/wordprocessingCanvas" xmlns:mo="http://schemas.microsoft.com/office/mac/office/2008/main" xmlns:mc="http://schemas.openxmlformats.org/markup-compatibility/2006" xmlns:mv="urn:schemas-microsoft-com:mac:vml" xmlns:o="urn:schemas-microsoft-com:office:office" xmlns:r="http://schemas.openxmlformats.org/officeDocument/2006/relationships" xmlns:m="http://schemas.openxmlformats.org/officeDocument/2006/math" xmlns:v="urn:schemas-microsoft-com:vml" xmlns:wp14="http://schemas.microsoft.com/office/word/2010/wordprocessingDrawing" xmlns:wp="http://schemas.openxmlformats.org/drawingml/2006/wordprocessingDrawing" xmlns:w10="urn:schemas-microsoft-com:office:word" xmlns:w="http://schemas.openxmlformats.org/wordprocessingml/2006/main" xmlns:w14="http://schemas.microsoft.com/office/word/2010/wordml" xmlns:w15="http://schemas.microsoft.com/office/word/2012/wordml" xmlns:wpg="http://schemas.microsoft.com/office/word/2010/wordprocessingGroup" xmlns:wpi="http://schemas.microsoft.com/office/word/2010/wordprocessingInk" xmlns:wne="http://schemas.microsoft.com/office/word/2006/wordml" xmlns:wps="http://schemas.microsoft.com/office/word/2010/wordprocessingShape" mc:Ignorable="w14 w15 wp14">
+<w:ftr xmlns:wpc="http://schemas.microsoft.com/office/word/2010/wordprocessingCanvas" xmlns:mo="http://schemas.microsoft.com/office/mac/office/2008/main" xmlns:mc="http://schemas.openxmlformats.org/markup-compatibility/2006" xmlns:mv="urn:schemas-microsoft-com:mac:vml" xmlns:o="urn:schemas-microsoft-com:office:office" xmlns:r="http://schemas.openxmlformats.org/officeDocument/2006/relationships" xmlns:m="http://schemas.openxmlformats.org/officeDocument/2006/math" xmlns:v="urn:schemas-microsoft-com:vml" xmlns:wp14="http://schemas.microsoft.com/office/word/2010/wordprocessingDrawing" xmlns:wp="http://schemas.openxmlformats.org/drawingml/2006/wordprocessingDrawing" xmlns:w10="urn:schemas-microsoft-com:office:word" xmlns:w="http://schemas.openxmlformats.org/wordprocessingml/2006/main" xmlns:w14="http://schemas.microsoft.com/office/word/2010/wordml" xmlns:w15="http://schemas.microsoft.com/office/word/2012/wordml" xmlns:wpg="http://schemas.microsoft.com/office/word/2010/wordprocessingGroup" xmlns:wpi="http://schemas.microsoft.com/office/word/2010/wordprocessingInk" xmlns:wne="http://schemas.microsoft.com/office/word/2006/wordml" xmlns:wps="http://schemas.microsoft.com/office/word/2010/wordprocessingShape" mc:Ignorable="w14 w15 wp14 mv">
+  <w:p>
+    <w:pPr>
+      <w:pStyle w:val="Footer"/>
+    </w:pPr>
+  </w:p>
+</w:ftr>
+</file>
+
+<file path=word/footer2.xml><?xml version="1.0" encoding="utf-8"?>
+<w:ftr xmlns:wpc="http://schemas.microsoft.com/office/word/2010/wordprocessingCanvas" xmlns:mo="http://schemas.microsoft.com/office/mac/office/2008/main" xmlns:mc="http://schemas.openxmlformats.org/markup-compatibility/2006" xmlns:mv="urn:schemas-microsoft-com:mac:vml" xmlns:o="urn:schemas-microsoft-com:office:office" xmlns:r="http://schemas.openxmlformats.org/officeDocument/2006/relationships" xmlns:m="http://schemas.openxmlformats.org/officeDocument/2006/math" xmlns:v="urn:schemas-microsoft-com:vml" xmlns:wp14="http://schemas.microsoft.com/office/word/2010/wordprocessingDrawing" xmlns:wp="http://schemas.openxmlformats.org/drawingml/2006/wordprocessingDrawing" xmlns:w10="urn:schemas-microsoft-com:office:word" xmlns:w="http://schemas.openxmlformats.org/wordprocessingml/2006/main" xmlns:w14="http://schemas.microsoft.com/office/word/2010/wordml" xmlns:w15="http://schemas.microsoft.com/office/word/2012/wordml" xmlns:wpg="http://schemas.microsoft.com/office/word/2010/wordprocessingGroup" xmlns:wpi="http://schemas.microsoft.com/office/word/2010/wordprocessingInk" xmlns:wne="http://schemas.microsoft.com/office/word/2006/wordml" xmlns:wps="http://schemas.microsoft.com/office/word/2010/wordprocessingShape" mc:Ignorable="w14 w15 wp14 mv">
   <w:p>
     <w:pPr>
       <w:pStyle w:val="Footer"/>
@@ -3174,7 +3204,7 @@
       <w:fldChar w:fldCharType="separate"/>
     </w:r>
     <w:r>
-      <w:t>6</w:t>
+      <w:t>2</w:t>
     </w:r>
     <w:r>
       <w:fldChar w:fldCharType="end"/>
@@ -3192,7 +3222,7 @@
       <w:fldChar w:fldCharType="separate"/>
     </w:r>
     <w:r>
-      <w:t>8</w:t>
+      <w:t>10</w:t>
     </w:r>
     <w:r>
       <w:fldChar w:fldCharType="end"/>
@@ -3201,6 +3231,16 @@
 </w:ftr>
 </file>
 
+<file path=word/footer3.xml><?xml version="1.0" encoding="utf-8"?>
+<w:ftr xmlns:wpc="http://schemas.microsoft.com/office/word/2010/wordprocessingCanvas" xmlns:mo="http://schemas.microsoft.com/office/mac/office/2008/main" xmlns:mc="http://schemas.openxmlformats.org/markup-compatibility/2006" xmlns:mv="urn:schemas-microsoft-com:mac:vml" xmlns:o="urn:schemas-microsoft-com:office:office" xmlns:r="http://schemas.openxmlformats.org/officeDocument/2006/relationships" xmlns:m="http://schemas.openxmlformats.org/officeDocument/2006/math" xmlns:v="urn:schemas-microsoft-com:vml" xmlns:wp14="http://schemas.microsoft.com/office/word/2010/wordprocessingDrawing" xmlns:wp="http://schemas.openxmlformats.org/drawingml/2006/wordprocessingDrawing" xmlns:w10="urn:schemas-microsoft-com:office:word" xmlns:w="http://schemas.openxmlformats.org/wordprocessingml/2006/main" xmlns:w14="http://schemas.microsoft.com/office/word/2010/wordml" xmlns:w15="http://schemas.microsoft.com/office/word/2012/wordml" xmlns:wpg="http://schemas.microsoft.com/office/word/2010/wordprocessingGroup" xmlns:wpi="http://schemas.microsoft.com/office/word/2010/wordprocessingInk" xmlns:wne="http://schemas.microsoft.com/office/word/2006/wordml" xmlns:wps="http://schemas.microsoft.com/office/word/2010/wordprocessingShape" mc:Ignorable="w14 w15 wp14 mv">
+  <w:p>
+    <w:pPr>
+      <w:pStyle w:val="Footer"/>
+    </w:pPr>
+  </w:p>
+</w:ftr>
+</file>
+
 <file path=word/footnotes.xml><?xml version="1.0" encoding="utf-8"?>
 <w:footnotes xmlns:wpc="http://schemas.microsoft.com/office/word/2010/wordprocessingCanvas" xmlns:mo="http://schemas.microsoft.com/office/mac/office/2008/main" xmlns:mc="http://schemas.openxmlformats.org/markup-compatibility/2006" xmlns:mv="urn:schemas-microsoft-com:mac:vml" xmlns:o="urn:schemas-microsoft-com:office:office" xmlns:r="http://schemas.openxmlformats.org/officeDocument/2006/relationships" xmlns:m="http://schemas.openxmlformats.org/officeDocument/2006/math" xmlns:v="urn:schemas-microsoft-com:vml" xmlns:wp14="http://schemas.microsoft.com/office/word/2010/wordprocessingDrawing" xmlns:wp="http://schemas.openxmlformats.org/drawingml/2006/wordprocessingDrawing" xmlns:w10="urn:schemas-microsoft-com:office:word" xmlns:w="http://schemas.openxmlformats.org/wordprocessingml/2006/main" xmlns:w14="http://schemas.microsoft.com/office/word/2010/wordml" xmlns:w15="http://schemas.microsoft.com/office/word/2012/wordml" xmlns:wpg="http://schemas.microsoft.com/office/word/2010/wordprocessingGroup" xmlns:wpi="http://schemas.microsoft.com/office/word/2010/wordprocessingInk" xmlns:wne="http://schemas.microsoft.com/office/word/2006/wordml" xmlns:wps="http://schemas.microsoft.com/office/word/2010/wordprocessingShape" mc:Ignorable="w14 w15 wp14">
   <w:footnote w:type="separator" w:id="-1">
@@ -3221,7 +3261,43 @@
 </file>
 
 <file path=word/header1.xml><?xml version="1.0" encoding="utf-8"?>
-<w:hdr xmlns:wpc="http://schemas.microsoft.com/office/word/2010/wordprocessingCanvas" xmlns:mo="http://schemas.microsoft.com/office/mac/office/2008/main" xmlns:mc="http://schemas.openxmlformats.org/markup-compatibility/2006" xmlns:mv="urn:schemas-microsoft-com:mac:vml" xmlns:o="urn:schemas-microsoft-com:office:office" xmlns:r="http://schemas.openxmlformats.org/officeDocument/2006/relationships" xmlns:m="http://schemas.openxmlformats.org/officeDocument/2006/math" xmlns:v="urn:schemas-microsoft-com:vml" xmlns:wp14="http://schemas.microsoft.com/office/word/2010/wordprocessingDrawing" xmlns:wp="http://schemas.openxmlformats.org/drawingml/2006/wordprocessingDrawing" xmlns:w10="urn:schemas-microsoft-com:office:word" xmlns:w="http://schemas.openxmlformats.org/wordprocessingml/2006/main" xmlns:w14="http://schemas.microsoft.com/office/word/2010/wordml" xmlns:w15="http://schemas.microsoft.com/office/word/2012/wordml" xmlns:wpg="http://schemas.microsoft.com/office/word/2010/wordprocessingGroup" xmlns:wpi="http://schemas.microsoft.com/office/word/2010/wordprocessingInk" xmlns:wne="http://schemas.microsoft.com/office/word/2006/wordml" xmlns:wps="http://schemas.microsoft.com/office/word/2010/wordprocessingShape" mc:Ignorable="w14 w15 wp14">
+<w:hdr xmlns:wpc="http://schemas.microsoft.com/office/word/2010/wordprocessingCanvas" xmlns:mo="http://schemas.microsoft.com/office/mac/office/2008/main" xmlns:mc="http://schemas.openxmlformats.org/markup-compatibility/2006" xmlns:mv="urn:schemas-microsoft-com:mac:vml" xmlns:o="urn:schemas-microsoft-com:office:office" xmlns:r="http://schemas.openxmlformats.org/officeDocument/2006/relationships" xmlns:m="http://schemas.openxmlformats.org/officeDocument/2006/math" xmlns:v="urn:schemas-microsoft-com:vml" xmlns:wp14="http://schemas.microsoft.com/office/word/2010/wordprocessingDrawing" xmlns:wp="http://schemas.openxmlformats.org/drawingml/2006/wordprocessingDrawing" xmlns:w10="urn:schemas-microsoft-com:office:word" xmlns:w="http://schemas.openxmlformats.org/wordprocessingml/2006/main" xmlns:w14="http://schemas.microsoft.com/office/word/2010/wordml" xmlns:w15="http://schemas.microsoft.com/office/word/2012/wordml" xmlns:wpg="http://schemas.microsoft.com/office/word/2010/wordprocessingGroup" xmlns:wpi="http://schemas.microsoft.com/office/word/2010/wordprocessingInk" xmlns:wne="http://schemas.microsoft.com/office/word/2006/wordml" xmlns:wps="http://schemas.microsoft.com/office/word/2010/wordprocessingShape" mc:Ignorable="w14 w15 wp14 mv">
+  <w:p>
+    <w:pPr>
+      <w:pStyle w:val="Header"/>
+    </w:pPr>
+    <w:r>
+      <w:pict w14:anchorId="1DB1C82F">
+        <v:shapetype id="_x0000_t75" coordsize="21600,21600" o:spt="75" o:preferrelative="t" path="m@4@5l@4@11@9@11@9@5xe" filled="f" stroked="f">
+          <v:stroke joinstyle="miter"/>
+          <v:formulas>
+            <v:f eqn="if lineDrawn pixelLineWidth 0"/>
+            <v:f eqn="sum @0 1 0"/>
+            <v:f eqn="sum 0 0 @1"/>
+            <v:f eqn="prod @2 1 2"/>
+            <v:f eqn="prod @3 21600 pixelWidth"/>
+            <v:f eqn="prod @3 21600 pixelHeight"/>
+            <v:f eqn="sum @0 0 1"/>
+            <v:f eqn="prod @6 1 2"/>
+            <v:f eqn="prod @7 21600 pixelWidth"/>
+            <v:f eqn="sum @8 21600 0"/>
+            <v:f eqn="prod @7 21600 pixelHeight"/>
+            <v:f eqn="sum @10 21600 0"/>
+          </v:formulas>
+          <v:path o:extrusionok="f" gradientshapeok="t" o:connecttype="rect"/>
+          <o:lock v:ext="edit" aspectratio="t"/>
+        </v:shapetype>
+        <v:shape id="WordPictureWatermark2" o:spid="_x0000_s2053" type="#_x0000_t75" style="position:absolute;margin-left:0;margin-top:0;width:431.65pt;height:242.65pt;z-index:-251657216;mso-wrap-edited:f;mso-position-horizontal:center;mso-position-horizontal-relative:margin;mso-position-vertical:center;mso-position-vertical-relative:margin" wrapcoords="-38 0 -38 21533 21600 21533 21600 0 -38 0">
+          <v:imagedata r:id="rId1" o:title="/Users/Aj/Library/Mobile Documents/com~apple~CloudDocs/Desktop/Classes/Software studio/Project/Documentation/logo.png" gain="19661f" blacklevel="22938f"/>
+        </v:shape>
+      </w:pict>
+    </w:r>
+  </w:p>
+</w:hdr>
+</file>
+
+<file path=word/header2.xml><?xml version="1.0" encoding="utf-8"?>
+<w:hdr xmlns:wpc="http://schemas.microsoft.com/office/word/2010/wordprocessingCanvas" xmlns:mo="http://schemas.microsoft.com/office/mac/office/2008/main" xmlns:mc="http://schemas.openxmlformats.org/markup-compatibility/2006" xmlns:mv="urn:schemas-microsoft-com:mac:vml" xmlns:o="urn:schemas-microsoft-com:office:office" xmlns:r="http://schemas.openxmlformats.org/officeDocument/2006/relationships" xmlns:m="http://schemas.openxmlformats.org/officeDocument/2006/math" xmlns:v="urn:schemas-microsoft-com:vml" xmlns:wp14="http://schemas.microsoft.com/office/word/2010/wordprocessingDrawing" xmlns:wp="http://schemas.openxmlformats.org/drawingml/2006/wordprocessingDrawing" xmlns:w10="urn:schemas-microsoft-com:office:word" xmlns:w="http://schemas.openxmlformats.org/wordprocessingml/2006/main" xmlns:w14="http://schemas.microsoft.com/office/word/2010/wordml" xmlns:w15="http://schemas.microsoft.com/office/word/2012/wordml" xmlns:wpg="http://schemas.microsoft.com/office/word/2010/wordprocessingGroup" xmlns:wpi="http://schemas.microsoft.com/office/word/2010/wordprocessingInk" xmlns:wne="http://schemas.microsoft.com/office/word/2006/wordml" xmlns:wps="http://schemas.microsoft.com/office/word/2010/wordprocessingShape" mc:Ignorable="w14 w15 wp14 mv">
   <w:p>
     <w:pPr>
       <w:pStyle w:val="Header"/>
@@ -3234,7 +3310,72 @@
       <w:rPr>
         <w:rFonts w:ascii="Arial" w:hAnsi="Arial" w:cs="Arial"/>
       </w:rPr>
+      <w:pict w14:anchorId="5899718B">
+        <v:shapetype id="_x0000_t75" coordsize="21600,21600" o:spt="75" o:preferrelative="t" path="m@4@5l@4@11@9@11@9@5xe" filled="f" stroked="f">
+          <v:stroke joinstyle="miter"/>
+          <v:formulas>
+            <v:f eqn="if lineDrawn pixelLineWidth 0"/>
+            <v:f eqn="sum @0 1 0"/>
+            <v:f eqn="sum 0 0 @1"/>
+            <v:f eqn="prod @2 1 2"/>
+            <v:f eqn="prod @3 21600 pixelWidth"/>
+            <v:f eqn="prod @3 21600 pixelHeight"/>
+            <v:f eqn="sum @0 0 1"/>
+            <v:f eqn="prod @6 1 2"/>
+            <v:f eqn="prod @7 21600 pixelWidth"/>
+            <v:f eqn="sum @8 21600 0"/>
+            <v:f eqn="prod @7 21600 pixelHeight"/>
+            <v:f eqn="sum @10 21600 0"/>
+          </v:formulas>
+          <v:path o:extrusionok="f" gradientshapeok="t" o:connecttype="rect"/>
+          <o:lock v:ext="edit" aspectratio="t"/>
+        </v:shapetype>
+        <v:shape id="WordPictureWatermark1" o:spid="_x0000_s2052" type="#_x0000_t75" style="position:absolute;left:0;text-align:left;margin-left:0;margin-top:0;width:431.65pt;height:242.65pt;z-index:-251658240;mso-wrap-edited:f;mso-position-horizontal:center;mso-position-horizontal-relative:margin;mso-position-vertical:center;mso-position-vertical-relative:margin" wrapcoords="-38 0 -38 21533 21600 21533 21600 0 -38 0">
+          <v:imagedata r:id="rId1" o:title="/Users/Aj/Library/Mobile Documents/com~apple~CloudDocs/Desktop/Classes/Software studio/Project/Documentation/logo.png" gain="19661f" blacklevel="22938f"/>
+        </v:shape>
+      </w:pict>
+    </w:r>
+    <w:r>
+      <w:rPr>
+        <w:rFonts w:ascii="Arial" w:hAnsi="Arial" w:cs="Arial"/>
+      </w:rPr>
       <w:t>Version: 1.0</w:t>
+    </w:r>
+  </w:p>
+</w:hdr>
+</file>
+
+<file path=word/header3.xml><?xml version="1.0" encoding="utf-8"?>
+<w:hdr xmlns:wpc="http://schemas.microsoft.com/office/word/2010/wordprocessingCanvas" xmlns:mo="http://schemas.microsoft.com/office/mac/office/2008/main" xmlns:mc="http://schemas.openxmlformats.org/markup-compatibility/2006" xmlns:mv="urn:schemas-microsoft-com:mac:vml" xmlns:o="urn:schemas-microsoft-com:office:office" xmlns:r="http://schemas.openxmlformats.org/officeDocument/2006/relationships" xmlns:m="http://schemas.openxmlformats.org/officeDocument/2006/math" xmlns:v="urn:schemas-microsoft-com:vml" xmlns:wp14="http://schemas.microsoft.com/office/word/2010/wordprocessingDrawing" xmlns:wp="http://schemas.openxmlformats.org/drawingml/2006/wordprocessingDrawing" xmlns:w10="urn:schemas-microsoft-com:office:word" xmlns:w="http://schemas.openxmlformats.org/wordprocessingml/2006/main" xmlns:w14="http://schemas.microsoft.com/office/word/2010/wordml" xmlns:w15="http://schemas.microsoft.com/office/word/2012/wordml" xmlns:wpg="http://schemas.microsoft.com/office/word/2010/wordprocessingGroup" xmlns:wpi="http://schemas.microsoft.com/office/word/2010/wordprocessingInk" xmlns:wne="http://schemas.microsoft.com/office/word/2006/wordml" xmlns:wps="http://schemas.microsoft.com/office/word/2010/wordprocessingShape" mc:Ignorable="w14 w15 wp14 mv">
+  <w:p>
+    <w:pPr>
+      <w:pStyle w:val="Header"/>
+    </w:pPr>
+    <w:r>
+      <w:pict w14:anchorId="2BD0BD97">
+        <v:shapetype id="_x0000_t75" coordsize="21600,21600" o:spt="75" o:preferrelative="t" path="m@4@5l@4@11@9@11@9@5xe" filled="f" stroked="f">
+          <v:stroke joinstyle="miter"/>
+          <v:formulas>
+            <v:f eqn="if lineDrawn pixelLineWidth 0"/>
+            <v:f eqn="sum @0 1 0"/>
+            <v:f eqn="sum 0 0 @1"/>
+            <v:f eqn="prod @2 1 2"/>
+            <v:f eqn="prod @3 21600 pixelWidth"/>
+            <v:f eqn="prod @3 21600 pixelHeight"/>
+            <v:f eqn="sum @0 0 1"/>
+            <v:f eqn="prod @6 1 2"/>
+            <v:f eqn="prod @7 21600 pixelWidth"/>
+            <v:f eqn="sum @8 21600 0"/>
+            <v:f eqn="prod @7 21600 pixelHeight"/>
+            <v:f eqn="sum @10 21600 0"/>
+          </v:formulas>
+          <v:path o:extrusionok="f" gradientshapeok="t" o:connecttype="rect"/>
+          <o:lock v:ext="edit" aspectratio="t"/>
+        </v:shapetype>
+        <v:shape id="WordPictureWatermark3" o:spid="_x0000_s2054" type="#_x0000_t75" style="position:absolute;margin-left:0;margin-top:0;width:431.65pt;height:242.65pt;z-index:-251656192;mso-wrap-edited:f;mso-position-horizontal:center;mso-position-horizontal-relative:margin;mso-position-vertical:center;mso-position-vertical-relative:margin" wrapcoords="-38 0 -38 21533 21600 21533 21600 0 -38 0">
+          <v:imagedata r:id="rId1" o:title="/Users/Aj/Library/Mobile Documents/com~apple~CloudDocs/Desktop/Classes/Software studio/Project/Documentation/logo.png" gain="19661f" blacklevel="22938f"/>
+        </v:shape>
+      </w:pict>
     </w:r>
   </w:p>
 </w:hdr>
@@ -3752,6 +3893,95 @@
     </w:lvl>
   </w:abstractNum>
   <w:abstractNum w:abstractNumId="4">
+    <w:nsid w:val="140D752E"/>
+    <w:multiLevelType w:val="hybridMultilevel"/>
+    <w:tmpl w:val="9968BE2A"/>
+    <w:lvl w:ilvl="0" w:tplc="3168BF04">
+      <w:start w:val="6"/>
+      <w:numFmt w:val="decimal"/>
+      <w:lvlText w:val="%1"/>
+      <w:lvlJc w:val="left"/>
+      <w:pPr>
+        <w:ind w:left="720" w:hanging="360"/>
+      </w:pPr>
+      <w:rPr>
+        <w:rFonts w:hint="default"/>
+      </w:rPr>
+    </w:lvl>
+    <w:lvl w:ilvl="1" w:tplc="04090019" w:tentative="1">
+      <w:start w:val="1"/>
+      <w:numFmt w:val="lowerLetter"/>
+      <w:lvlText w:val="%2."/>
+      <w:lvlJc w:val="left"/>
+      <w:pPr>
+        <w:ind w:left="1440" w:hanging="360"/>
+      </w:pPr>
+    </w:lvl>
+    <w:lvl w:ilvl="2" w:tplc="0409001B" w:tentative="1">
+      <w:start w:val="1"/>
+      <w:numFmt w:val="lowerRoman"/>
+      <w:lvlText w:val="%3."/>
+      <w:lvlJc w:val="right"/>
+      <w:pPr>
+        <w:ind w:left="2160" w:hanging="180"/>
+      </w:pPr>
+    </w:lvl>
+    <w:lvl w:ilvl="3" w:tplc="0409000F" w:tentative="1">
+      <w:start w:val="1"/>
+      <w:numFmt w:val="decimal"/>
+      <w:lvlText w:val="%4."/>
+      <w:lvlJc w:val="left"/>
+      <w:pPr>
+        <w:ind w:left="2880" w:hanging="360"/>
+      </w:pPr>
+    </w:lvl>
+    <w:lvl w:ilvl="4" w:tplc="04090019" w:tentative="1">
+      <w:start w:val="1"/>
+      <w:numFmt w:val="lowerLetter"/>
+      <w:lvlText w:val="%5."/>
+      <w:lvlJc w:val="left"/>
+      <w:pPr>
+        <w:ind w:left="3600" w:hanging="360"/>
+      </w:pPr>
+    </w:lvl>
+    <w:lvl w:ilvl="5" w:tplc="0409001B" w:tentative="1">
+      <w:start w:val="1"/>
+      <w:numFmt w:val="lowerRoman"/>
+      <w:lvlText w:val="%6."/>
+      <w:lvlJc w:val="right"/>
+      <w:pPr>
+        <w:ind w:left="4320" w:hanging="180"/>
+      </w:pPr>
+    </w:lvl>
+    <w:lvl w:ilvl="6" w:tplc="0409000F" w:tentative="1">
+      <w:start w:val="1"/>
+      <w:numFmt w:val="decimal"/>
+      <w:lvlText w:val="%7."/>
+      <w:lvlJc w:val="left"/>
+      <w:pPr>
+        <w:ind w:left="5040" w:hanging="360"/>
+      </w:pPr>
+    </w:lvl>
+    <w:lvl w:ilvl="7" w:tplc="04090019" w:tentative="1">
+      <w:start w:val="1"/>
+      <w:numFmt w:val="lowerLetter"/>
+      <w:lvlText w:val="%8."/>
+      <w:lvlJc w:val="left"/>
+      <w:pPr>
+        <w:ind w:left="5760" w:hanging="360"/>
+      </w:pPr>
+    </w:lvl>
+    <w:lvl w:ilvl="8" w:tplc="0409001B" w:tentative="1">
+      <w:start w:val="1"/>
+      <w:numFmt w:val="lowerRoman"/>
+      <w:lvlText w:val="%9."/>
+      <w:lvlJc w:val="right"/>
+      <w:pPr>
+        <w:ind w:left="6480" w:hanging="180"/>
+      </w:pPr>
+    </w:lvl>
+  </w:abstractNum>
+  <w:abstractNum w:abstractNumId="5">
     <w:nsid w:val="174B5FB4"/>
     <w:multiLevelType w:val="hybridMultilevel"/>
     <w:tmpl w:val="8FC0540A"/>
@@ -3891,7 +4121,7 @@
       </w:rPr>
     </w:lvl>
   </w:abstractNum>
-  <w:abstractNum w:abstractNumId="5">
+  <w:abstractNum w:abstractNumId="6">
     <w:nsid w:val="21A2698D"/>
     <w:multiLevelType w:val="hybridMultilevel"/>
     <w:tmpl w:val="0E22A59A"/>
@@ -4031,7 +4261,7 @@
       </w:rPr>
     </w:lvl>
   </w:abstractNum>
-  <w:abstractNum w:abstractNumId="6">
+  <w:abstractNum w:abstractNumId="7">
     <w:nsid w:val="22497F4C"/>
     <w:multiLevelType w:val="hybridMultilevel"/>
     <w:tmpl w:val="65306A16"/>
@@ -4147,7 +4377,7 @@
       </w:pPr>
     </w:lvl>
   </w:abstractNum>
-  <w:abstractNum w:abstractNumId="7">
+  <w:abstractNum w:abstractNumId="8">
     <w:nsid w:val="22B41A98"/>
     <w:multiLevelType w:val="hybridMultilevel"/>
     <w:tmpl w:val="BF3CE256"/>
@@ -4260,7 +4490,7 @@
       </w:rPr>
     </w:lvl>
   </w:abstractNum>
-  <w:abstractNum w:abstractNumId="8">
+  <w:abstractNum w:abstractNumId="9">
     <w:nsid w:val="23ED7B7D"/>
     <w:multiLevelType w:val="multilevel"/>
     <w:tmpl w:val="04090025"/>
@@ -4373,7 +4603,7 @@
       </w:pPr>
     </w:lvl>
   </w:abstractNum>
-  <w:abstractNum w:abstractNumId="9">
+  <w:abstractNum w:abstractNumId="10">
     <w:nsid w:val="2D3741A5"/>
     <w:multiLevelType w:val="hybridMultilevel"/>
     <w:tmpl w:val="30F0F004"/>
@@ -4513,7 +4743,7 @@
       </w:rPr>
     </w:lvl>
   </w:abstractNum>
-  <w:abstractNum w:abstractNumId="10">
+  <w:abstractNum w:abstractNumId="11">
     <w:nsid w:val="2EEB32A9"/>
     <w:multiLevelType w:val="hybridMultilevel"/>
     <w:tmpl w:val="1A6E5078"/>
@@ -4629,7 +4859,7 @@
       </w:pPr>
     </w:lvl>
   </w:abstractNum>
-  <w:abstractNum w:abstractNumId="11">
+  <w:abstractNum w:abstractNumId="12">
     <w:nsid w:val="2F21458B"/>
     <w:multiLevelType w:val="hybridMultilevel"/>
     <w:tmpl w:val="87E83926"/>
@@ -4745,7 +4975,7 @@
       </w:pPr>
     </w:lvl>
   </w:abstractNum>
-  <w:abstractNum w:abstractNumId="12">
+  <w:abstractNum w:abstractNumId="13">
     <w:nsid w:val="2F6C7FCB"/>
     <w:multiLevelType w:val="hybridMultilevel"/>
     <w:tmpl w:val="0974F622"/>
@@ -4861,7 +5091,7 @@
       </w:pPr>
     </w:lvl>
   </w:abstractNum>
-  <w:abstractNum w:abstractNumId="13">
+  <w:abstractNum w:abstractNumId="14">
     <w:nsid w:val="2FA2236A"/>
     <w:multiLevelType w:val="hybridMultilevel"/>
     <w:tmpl w:val="AE881A3A"/>
@@ -5001,7 +5231,7 @@
       </w:rPr>
     </w:lvl>
   </w:abstractNum>
-  <w:abstractNum w:abstractNumId="14">
+  <w:abstractNum w:abstractNumId="15">
     <w:nsid w:val="304F7AAA"/>
     <w:multiLevelType w:val="multilevel"/>
     <w:tmpl w:val="04090025"/>
@@ -5123,7 +5353,7 @@
       </w:pPr>
     </w:lvl>
   </w:abstractNum>
-  <w:abstractNum w:abstractNumId="15">
+  <w:abstractNum w:abstractNumId="16">
     <w:nsid w:val="32866D7E"/>
     <w:multiLevelType w:val="hybridMultilevel"/>
     <w:tmpl w:val="3DCE5AAA"/>
@@ -5239,7 +5469,7 @@
       </w:pPr>
     </w:lvl>
   </w:abstractNum>
-  <w:abstractNum w:abstractNumId="16">
+  <w:abstractNum w:abstractNumId="17">
     <w:nsid w:val="37E92F76"/>
     <w:multiLevelType w:val="hybridMultilevel"/>
     <w:tmpl w:val="DCE872FE"/>
@@ -5379,7 +5609,7 @@
       </w:rPr>
     </w:lvl>
   </w:abstractNum>
-  <w:abstractNum w:abstractNumId="17">
+  <w:abstractNum w:abstractNumId="18">
     <w:nsid w:val="396B6FA6"/>
     <w:multiLevelType w:val="hybridMultilevel"/>
     <w:tmpl w:val="E40A133E"/>
@@ -5519,7 +5749,7 @@
       </w:rPr>
     </w:lvl>
   </w:abstractNum>
-  <w:abstractNum w:abstractNumId="18">
+  <w:abstractNum w:abstractNumId="19">
     <w:nsid w:val="46DB7BA5"/>
     <w:multiLevelType w:val="hybridMultilevel"/>
     <w:tmpl w:val="57887BD8"/>
@@ -5632,7 +5862,7 @@
       </w:pPr>
     </w:lvl>
   </w:abstractNum>
-  <w:abstractNum w:abstractNumId="19">
+  <w:abstractNum w:abstractNumId="20">
     <w:nsid w:val="4C3D16E8"/>
     <w:multiLevelType w:val="hybridMultilevel"/>
     <w:tmpl w:val="B3463A44"/>
@@ -5748,7 +5978,7 @@
       </w:pPr>
     </w:lvl>
   </w:abstractNum>
-  <w:abstractNum w:abstractNumId="20">
+  <w:abstractNum w:abstractNumId="21">
     <w:nsid w:val="4C495C0D"/>
     <w:multiLevelType w:val="hybridMultilevel"/>
     <w:tmpl w:val="16EE10E2"/>
@@ -5864,7 +6094,7 @@
       </w:pPr>
     </w:lvl>
   </w:abstractNum>
-  <w:abstractNum w:abstractNumId="21">
+  <w:abstractNum w:abstractNumId="22">
     <w:nsid w:val="4EB23E75"/>
     <w:multiLevelType w:val="multilevel"/>
     <w:tmpl w:val="04090025"/>
@@ -5977,7 +6207,7 @@
       </w:pPr>
     </w:lvl>
   </w:abstractNum>
-  <w:abstractNum w:abstractNumId="22">
+  <w:abstractNum w:abstractNumId="23">
     <w:nsid w:val="4FD2680A"/>
     <w:multiLevelType w:val="hybridMultilevel"/>
     <w:tmpl w:val="080643B4"/>
@@ -6117,7 +6347,7 @@
       </w:rPr>
     </w:lvl>
   </w:abstractNum>
-  <w:abstractNum w:abstractNumId="23">
+  <w:abstractNum w:abstractNumId="24">
     <w:nsid w:val="51433027"/>
     <w:multiLevelType w:val="hybridMultilevel"/>
     <w:tmpl w:val="FCCE3330"/>
@@ -6257,7 +6487,7 @@
       </w:rPr>
     </w:lvl>
   </w:abstractNum>
-  <w:abstractNum w:abstractNumId="24">
+  <w:abstractNum w:abstractNumId="25">
     <w:nsid w:val="52930548"/>
     <w:multiLevelType w:val="hybridMultilevel"/>
     <w:tmpl w:val="11B6DC8A"/>
@@ -6373,11 +6603,11 @@
       </w:pPr>
     </w:lvl>
   </w:abstractNum>
-  <w:abstractNum w:abstractNumId="25">
+  <w:abstractNum w:abstractNumId="26">
     <w:nsid w:val="540A5421"/>
     <w:multiLevelType w:val="hybridMultilevel"/>
-    <w:tmpl w:val="5D32B41E"/>
-    <w:lvl w:ilvl="0" w:tplc="0409000F">
+    <w:tmpl w:val="11789996"/>
+    <w:lvl w:ilvl="0" w:tplc="8B582782">
       <w:start w:val="1"/>
       <w:numFmt w:val="decimal"/>
       <w:lvlText w:val="%1."/>
@@ -6388,6 +6618,10 @@
         </w:tabs>
         <w:ind w:left="720" w:hanging="360"/>
       </w:pPr>
+      <w:rPr>
+        <w:sz w:val="36"/>
+        <w:szCs w:val="36"/>
+      </w:rPr>
     </w:lvl>
     <w:lvl w:ilvl="1" w:tplc="04090019" w:tentative="1">
       <w:start w:val="1"/>
@@ -6486,7 +6720,7 @@
       </w:pPr>
     </w:lvl>
   </w:abstractNum>
-  <w:abstractNum w:abstractNumId="26">
+  <w:abstractNum w:abstractNumId="27">
     <w:nsid w:val="55FB4C7B"/>
     <w:multiLevelType w:val="hybridMultilevel"/>
     <w:tmpl w:val="AAB8C570"/>
@@ -6626,7 +6860,7 @@
       </w:rPr>
     </w:lvl>
   </w:abstractNum>
-  <w:abstractNum w:abstractNumId="27">
+  <w:abstractNum w:abstractNumId="28">
     <w:nsid w:val="600858B3"/>
     <w:multiLevelType w:val="hybridMultilevel"/>
     <w:tmpl w:val="1A80E0EE"/>
@@ -6766,7 +7000,7 @@
       </w:rPr>
     </w:lvl>
   </w:abstractNum>
-  <w:abstractNum w:abstractNumId="28">
+  <w:abstractNum w:abstractNumId="29">
     <w:nsid w:val="63D40E2C"/>
     <w:multiLevelType w:val="hybridMultilevel"/>
     <w:tmpl w:val="A4ACC68C"/>
@@ -6906,7 +7140,7 @@
       </w:rPr>
     </w:lvl>
   </w:abstractNum>
-  <w:abstractNum w:abstractNumId="29">
+  <w:abstractNum w:abstractNumId="30">
     <w:nsid w:val="69604527"/>
     <w:multiLevelType w:val="hybridMultilevel"/>
     <w:tmpl w:val="72803C60"/>
@@ -7019,7 +7253,7 @@
       </w:pPr>
     </w:lvl>
   </w:abstractNum>
-  <w:abstractNum w:abstractNumId="30">
+  <w:abstractNum w:abstractNumId="31">
     <w:nsid w:val="6A6F7954"/>
     <w:multiLevelType w:val="hybridMultilevel"/>
     <w:tmpl w:val="430C9DD8"/>
@@ -7135,7 +7369,7 @@
       </w:pPr>
     </w:lvl>
   </w:abstractNum>
-  <w:abstractNum w:abstractNumId="31">
+  <w:abstractNum w:abstractNumId="32">
     <w:nsid w:val="715B7A2B"/>
     <w:multiLevelType w:val="hybridMultilevel"/>
     <w:tmpl w:val="1A6E5078"/>
@@ -7248,7 +7482,7 @@
       </w:pPr>
     </w:lvl>
   </w:abstractNum>
-  <w:abstractNum w:abstractNumId="32">
+  <w:abstractNum w:abstractNumId="33">
     <w:nsid w:val="764D2ABF"/>
     <w:multiLevelType w:val="hybridMultilevel"/>
     <w:tmpl w:val="2AE61D08"/>
@@ -7388,7 +7622,7 @@
       </w:rPr>
     </w:lvl>
   </w:abstractNum>
-  <w:abstractNum w:abstractNumId="33">
+  <w:abstractNum w:abstractNumId="34">
     <w:nsid w:val="7AA01954"/>
     <w:multiLevelType w:val="hybridMultilevel"/>
     <w:tmpl w:val="EB7C7774"/>
@@ -7504,7 +7738,7 @@
       </w:pPr>
     </w:lvl>
   </w:abstractNum>
-  <w:abstractNum w:abstractNumId="34">
+  <w:abstractNum w:abstractNumId="35">
     <w:nsid w:val="7B67701A"/>
     <w:multiLevelType w:val="hybridMultilevel"/>
     <w:tmpl w:val="DC089DD8"/>
@@ -7644,7 +7878,7 @@
       </w:rPr>
     </w:lvl>
   </w:abstractNum>
-  <w:abstractNum w:abstractNumId="35">
+  <w:abstractNum w:abstractNumId="36">
     <w:nsid w:val="7EF132C9"/>
     <w:multiLevelType w:val="hybridMultilevel"/>
     <w:tmpl w:val="9350E1D2"/>
@@ -7760,7 +7994,7 @@
       </w:pPr>
     </w:lvl>
   </w:abstractNum>
-  <w:abstractNum w:abstractNumId="36">
+  <w:abstractNum w:abstractNumId="37">
     <w:nsid w:val="7F2571A0"/>
     <w:multiLevelType w:val="hybridMultilevel"/>
     <w:tmpl w:val="B92C80A6"/>
@@ -7876,7 +8110,7 @@
       </w:pPr>
     </w:lvl>
   </w:abstractNum>
-  <w:abstractNum w:abstractNumId="37">
+  <w:abstractNum w:abstractNumId="38">
     <w:nsid w:val="7F7F7F25"/>
     <w:multiLevelType w:val="hybridMultilevel"/>
     <w:tmpl w:val="AF96BE60"/>
@@ -7992,7 +8226,7 @@
       </w:pPr>
     </w:lvl>
   </w:abstractNum>
-  <w:abstractNum w:abstractNumId="38">
+  <w:abstractNum w:abstractNumId="39">
     <w:nsid w:val="7FAA6FCB"/>
     <w:multiLevelType w:val="hybridMultilevel"/>
     <w:tmpl w:val="37226194"/>
@@ -8133,19 +8367,19 @@
     </w:lvl>
   </w:abstractNum>
   <w:num w:numId="1">
-    <w:abstractNumId w:val="14"/>
+    <w:abstractNumId w:val="15"/>
   </w:num>
   <w:num w:numId="2">
-    <w:abstractNumId w:val="17"/>
+    <w:abstractNumId w:val="18"/>
   </w:num>
   <w:num w:numId="3">
-    <w:abstractNumId w:val="21"/>
+    <w:abstractNumId w:val="22"/>
   </w:num>
   <w:num w:numId="4">
-    <w:abstractNumId w:val="8"/>
+    <w:abstractNumId w:val="9"/>
   </w:num>
   <w:num w:numId="5">
-    <w:abstractNumId w:val="21"/>
+    <w:abstractNumId w:val="22"/>
     <w:lvlOverride w:ilvl="0">
       <w:startOverride w:val="1"/>
     </w:lvlOverride>
@@ -8175,13 +8409,13 @@
     </w:lvlOverride>
   </w:num>
   <w:num w:numId="6">
-    <w:abstractNumId w:val="20"/>
+    <w:abstractNumId w:val="21"/>
   </w:num>
   <w:num w:numId="7">
-    <w:abstractNumId w:val="28"/>
+    <w:abstractNumId w:val="29"/>
   </w:num>
   <w:num w:numId="8">
-    <w:abstractNumId w:val="16"/>
+    <w:abstractNumId w:val="17"/>
   </w:num>
   <w:num w:numId="9">
     <w:abstractNumId w:val="1"/>
@@ -8190,94 +8424,97 @@
     <w:abstractNumId w:val="2"/>
   </w:num>
   <w:num w:numId="11">
-    <w:abstractNumId w:val="9"/>
+    <w:abstractNumId w:val="10"/>
   </w:num>
   <w:num w:numId="12">
-    <w:abstractNumId w:val="15"/>
+    <w:abstractNumId w:val="16"/>
   </w:num>
   <w:num w:numId="13">
-    <w:abstractNumId w:val="26"/>
+    <w:abstractNumId w:val="27"/>
   </w:num>
   <w:num w:numId="14">
     <w:abstractNumId w:val="3"/>
   </w:num>
   <w:num w:numId="15">
-    <w:abstractNumId w:val="34"/>
+    <w:abstractNumId w:val="35"/>
   </w:num>
   <w:num w:numId="16">
-    <w:abstractNumId w:val="38"/>
+    <w:abstractNumId w:val="39"/>
   </w:num>
   <w:num w:numId="17">
-    <w:abstractNumId w:val="32"/>
+    <w:abstractNumId w:val="33"/>
   </w:num>
   <w:num w:numId="18">
     <w:abstractNumId w:val="0"/>
   </w:num>
   <w:num w:numId="19">
-    <w:abstractNumId w:val="4"/>
+    <w:abstractNumId w:val="5"/>
   </w:num>
   <w:num w:numId="20">
+    <w:abstractNumId w:val="20"/>
+  </w:num>
+  <w:num w:numId="21">
+    <w:abstractNumId w:val="24"/>
+  </w:num>
+  <w:num w:numId="22">
+    <w:abstractNumId w:val="7"/>
+  </w:num>
+  <w:num w:numId="23">
+    <w:abstractNumId w:val="14"/>
+  </w:num>
+  <w:num w:numId="24">
+    <w:abstractNumId w:val="23"/>
+  </w:num>
+  <w:num w:numId="25">
+    <w:abstractNumId w:val="30"/>
+  </w:num>
+  <w:num w:numId="26">
     <w:abstractNumId w:val="19"/>
   </w:num>
-  <w:num w:numId="21">
-    <w:abstractNumId w:val="23"/>
+  <w:num w:numId="27">
+    <w:abstractNumId w:val="25"/>
   </w:num>
-  <w:num w:numId="22">
+  <w:num w:numId="28">
+    <w:abstractNumId w:val="32"/>
+  </w:num>
+  <w:num w:numId="29">
+    <w:abstractNumId w:val="13"/>
+  </w:num>
+  <w:num w:numId="30">
+    <w:abstractNumId w:val="38"/>
+  </w:num>
+  <w:num w:numId="31">
+    <w:abstractNumId w:val="36"/>
+  </w:num>
+  <w:num w:numId="32">
+    <w:abstractNumId w:val="34"/>
+  </w:num>
+  <w:num w:numId="33">
+    <w:abstractNumId w:val="37"/>
+  </w:num>
+  <w:num w:numId="34">
+    <w:abstractNumId w:val="31"/>
+  </w:num>
+  <w:num w:numId="35">
+    <w:abstractNumId w:val="12"/>
+  </w:num>
+  <w:num w:numId="36">
     <w:abstractNumId w:val="6"/>
   </w:num>
-  <w:num w:numId="23">
-    <w:abstractNumId w:val="13"/>
+  <w:num w:numId="37">
+    <w:abstractNumId w:val="28"/>
   </w:num>
-  <w:num w:numId="24">
-    <w:abstractNumId w:val="22"/>
+  <w:num w:numId="38">
+    <w:abstractNumId w:val="26"/>
   </w:num>
-  <w:num w:numId="25">
-    <w:abstractNumId w:val="29"/>
-  </w:num>
-  <w:num w:numId="26">
-    <w:abstractNumId w:val="18"/>
-  </w:num>
-  <w:num w:numId="27">
-    <w:abstractNumId w:val="24"/>
-  </w:num>
-  <w:num w:numId="28">
-    <w:abstractNumId w:val="31"/>
-  </w:num>
-  <w:num w:numId="29">
-    <w:abstractNumId w:val="12"/>
-  </w:num>
-  <w:num w:numId="30">
-    <w:abstractNumId w:val="37"/>
-  </w:num>
-  <w:num w:numId="31">
-    <w:abstractNumId w:val="35"/>
-  </w:num>
-  <w:num w:numId="32">
-    <w:abstractNumId w:val="33"/>
-  </w:num>
-  <w:num w:numId="33">
-    <w:abstractNumId w:val="36"/>
-  </w:num>
-  <w:num w:numId="34">
-    <w:abstractNumId w:val="30"/>
-  </w:num>
-  <w:num w:numId="35">
+  <w:num w:numId="39">
     <w:abstractNumId w:val="11"/>
   </w:num>
-  <w:num w:numId="36">
-    <w:abstractNumId w:val="5"/>
+  <w:num w:numId="40">
+    <w:abstractNumId w:val="8"/>
   </w:num>
-  <w:num w:numId="37">
-    <w:abstractNumId w:val="27"/>
-  </w:num>
-  <w:num w:numId="38">
-    <w:abstractNumId w:val="25"/>
-  </w:num>
-  <w:num w:numId="39">
-    <w:abstractNumId w:val="10"/>
-  </w:num>
-  <w:num w:numId="40">
-    <w:abstractNumId w:val="7"/>
+  <w:num w:numId="41">
+    <w:abstractNumId w:val="4"/>
   </w:num>
 </w:numbering>
 </file>
@@ -8869,6 +9106,7 @@
   <w:style w:type="character" w:default="1" w:styleId="DefaultParagraphFont">
     <w:name w:val="Default Paragraph Font"/>
     <w:uiPriority w:val="1"/>
+    <w:semiHidden/>
     <w:unhideWhenUsed/>
   </w:style>
   <w:style w:type="table" w:default="1" w:styleId="TableNormal">
@@ -8916,7 +9154,7 @@
   <w:style w:type="character" w:styleId="Hyperlink">
     <w:name w:val="Hyperlink"/>
     <w:basedOn w:val="DefaultParagraphFont"/>
-    <w:semiHidden/>
+    <w:uiPriority w:val="99"/>
     <w:rPr>
       <w:color w:val="0000FF"/>
       <w:u w:val="single"/>
@@ -8927,7 +9165,7 @@
     <w:basedOn w:val="Normal"/>
     <w:next w:val="Normal"/>
     <w:autoRedefine/>
-    <w:semiHidden/>
+    <w:uiPriority w:val="39"/>
     <w:pPr>
       <w:spacing w:before="360"/>
     </w:pPr>
@@ -8944,7 +9182,7 @@
     <w:basedOn w:val="Normal"/>
     <w:next w:val="Normal"/>
     <w:autoRedefine/>
-    <w:semiHidden/>
+    <w:uiPriority w:val="39"/>
     <w:pPr>
       <w:spacing w:before="240"/>
     </w:pPr>

</xml_diff>